<commit_message>
Dodana instrukcja do Sprawozdanie.docx, dopisać! Wyniki, Wnioski
</commit_message>
<xml_diff>
--- a/Sprawozdanie.docx
+++ b/Sprawozdanie.docx
@@ -1,10 +1,44 @@
 
 <file path=word/document.xml><?xml version="1.0" encoding="utf-8"?>
-<w:document xmlns:ve="http://schemas.openxmlformats.org/markup-compatibility/2006" xmlns:o="urn:schemas-microsoft-com:office:office" xmlns:r="http://schemas.openxmlformats.org/officeDocument/2006/relationships" xmlns:m="http://schemas.openxmlformats.org/officeDocument/2006/math" xmlns:v="urn:schemas-microsoft-com:vml" xmlns:wp="http://schemas.openxmlformats.org/drawingml/2006/wordprocessingDrawing" xmlns:w10="urn:schemas-microsoft-com:office:word" xmlns:w="http://schemas.openxmlformats.org/wordprocessingml/2006/main" xmlns:wne="http://schemas.microsoft.com/office/word/2006/wordml">
+<w:document xmlns:wpc="http://schemas.microsoft.com/office/word/2010/wordprocessingCanvas" xmlns:mc="http://schemas.openxmlformats.org/markup-compatibility/2006" xmlns:o="urn:schemas-microsoft-com:office:office" xmlns:r="http://schemas.openxmlformats.org/officeDocument/2006/relationships" xmlns:m="http://schemas.openxmlformats.org/officeDocument/2006/math" xmlns:v="urn:schemas-microsoft-com:vml" xmlns:wp14="http://schemas.microsoft.com/office/word/2010/wordprocessingDrawing" xmlns:wp="http://schemas.openxmlformats.org/drawingml/2006/wordprocessingDrawing" xmlns:w10="urn:schemas-microsoft-com:office:word" xmlns:w="http://schemas.openxmlformats.org/wordprocessingml/2006/main" xmlns:w14="http://schemas.microsoft.com/office/word/2010/wordml" xmlns:w15="http://schemas.microsoft.com/office/word/2012/wordml" xmlns:wpg="http://schemas.microsoft.com/office/word/2010/wordprocessingGroup" xmlns:wpi="http://schemas.microsoft.com/office/word/2010/wordprocessingInk" xmlns:wne="http://schemas.microsoft.com/office/word/2006/wordml" xmlns:wps="http://schemas.microsoft.com/office/word/2010/wordprocessingShape" mc:Ignorable="w14 w15 wp14">
   <w:body>
-    <w:p/>
-    <w:p>
-      <w:r>
+    <w:p>
+      <w:pPr>
+        <w:jc w:val="center"/>
+        <w:rPr>
+          <w:rFonts w:ascii="Times New Roman" w:hAnsi="Times New Roman" w:cs="Times New Roman"/>
+          <w:b/>
+          <w:sz w:val="48"/>
+          <w:szCs w:val="48"/>
+        </w:rPr>
+      </w:pPr>
+      <w:r>
+        <w:rPr>
+          <w:rFonts w:ascii="Times New Roman" w:hAnsi="Times New Roman" w:cs="Times New Roman"/>
+          <w:b/>
+          <w:sz w:val="48"/>
+          <w:szCs w:val="48"/>
+        </w:rPr>
+        <w:t>TUTAJ NIECH KTOS ZROBI STRONE TUTUŁOWĄ</w:t>
+      </w:r>
+    </w:p>
+    <w:p>
+      <w:pPr>
+        <w:jc w:val="center"/>
+        <w:rPr>
+          <w:rFonts w:ascii="Times New Roman" w:hAnsi="Times New Roman" w:cs="Times New Roman"/>
+          <w:b/>
+          <w:sz w:val="48"/>
+          <w:szCs w:val="48"/>
+        </w:rPr>
+      </w:pPr>
+      <w:r>
+        <w:rPr>
+          <w:rFonts w:ascii="Times New Roman" w:hAnsi="Times New Roman" w:cs="Times New Roman"/>
+          <w:b/>
+          <w:sz w:val="48"/>
+          <w:szCs w:val="48"/>
+        </w:rPr>
         <w:br w:type="page"/>
       </w:r>
     </w:p>
@@ -13,68 +47,311 @@
         <w:pStyle w:val="Akapitzlist"/>
         <w:numPr>
           <w:ilvl w:val="0"/>
-          <w:numId w:val="2"/>
+          <w:numId w:val="4"/>
         </w:numPr>
-        <w:ind w:left="567" w:hanging="567"/>
-      </w:pPr>
-      <w:r>
+        <w:rPr>
+          <w:rFonts w:ascii="Times New Roman" w:hAnsi="Times New Roman" w:cs="Times New Roman"/>
+          <w:b/>
+          <w:sz w:val="32"/>
+          <w:szCs w:val="32"/>
+        </w:rPr>
+      </w:pPr>
+      <w:r>
+        <w:rPr>
+          <w:rFonts w:ascii="Times New Roman" w:hAnsi="Times New Roman" w:cs="Times New Roman"/>
+          <w:b/>
+          <w:sz w:val="32"/>
+          <w:szCs w:val="32"/>
+        </w:rPr>
         <w:lastRenderedPageBreak/>
-        <w:t>Reimplementacja HMAX-a z Matlaba do R.</w:t>
-      </w:r>
-    </w:p>
-    <w:p>
-      <w:pPr>
-        <w:pStyle w:val="Akapitzlist"/>
-        <w:ind w:left="0" w:firstLine="567"/>
-      </w:pPr>
-      <w:r>
-        <w:t>Pierwszą częścią projektu było przepisanie implantacji HMAX-a z środowiska Matlab do R.</w:t>
-      </w:r>
-      <w:r>
-        <w:t xml:space="preserve"> Porównanie implementacji przeprowadziliśmy poprzez porównianie zarówno pośrednich danych algorytmu jak i danych końcowych. Aby porównać wyniki obydwóch implantacji musieliśmy zastąpić losowy generator występujący w implantacji poprzez stałe wartości, takie same dla Matlaba i środowiska R.</w:t>
-      </w:r>
-      <w:r>
-        <w:t xml:space="preserve"> </w:t>
-      </w:r>
-    </w:p>
-    <w:p>
-      <w:pPr>
-        <w:pStyle w:val="Akapitzlist"/>
-        <w:ind w:left="0" w:firstLine="567"/>
-      </w:pPr>
-      <w:r>
-        <w:t>Wyniki prezentują się następująco :</w:t>
+        <w:t>Instrukcja użytkowania:</w:t>
       </w:r>
     </w:p>
     <w:p>
       <w:pPr>
         <w:pStyle w:val="Akapitzlist"/>
         <w:numPr>
-          <w:ilvl w:val="0"/>
-          <w:numId w:val="3"/>
+          <w:ilvl w:val="1"/>
+          <w:numId w:val="4"/>
         </w:numPr>
-      </w:pPr>
-      <w:r>
-        <w:t>cPatches:</w:t>
-      </w:r>
-    </w:p>
-    <w:p>
-      <w:pPr>
-        <w:pStyle w:val="Akapitzlist"/>
-        <w:ind w:left="927"/>
-      </w:pPr>
-    </w:p>
-    <w:p>
-      <w:pPr>
-        <w:pStyle w:val="Akapitzlist"/>
-        <w:ind w:left="927"/>
-      </w:pPr>
-      <w:r>
+        <w:rPr>
+          <w:rFonts w:ascii="Times New Roman" w:hAnsi="Times New Roman" w:cs="Times New Roman"/>
+          <w:b/>
+          <w:sz w:val="28"/>
+          <w:szCs w:val="28"/>
+        </w:rPr>
+      </w:pPr>
+      <w:r>
+        <w:rPr>
+          <w:rFonts w:ascii="Times New Roman" w:hAnsi="Times New Roman" w:cs="Times New Roman"/>
+          <w:b/>
+          <w:sz w:val="28"/>
+          <w:szCs w:val="28"/>
+        </w:rPr>
+        <w:t>Projekt R:</w:t>
+      </w:r>
+    </w:p>
+    <w:p>
+      <w:pPr>
+        <w:pStyle w:val="Akapitzlist"/>
+        <w:rPr>
+          <w:rFonts w:ascii="Times New Roman" w:hAnsi="Times New Roman" w:cs="Times New Roman"/>
+          <w:b/>
+          <w:sz w:val="28"/>
+          <w:szCs w:val="28"/>
+        </w:rPr>
+      </w:pPr>
+    </w:p>
+    <w:p>
+      <w:pPr>
+        <w:pStyle w:val="Akapitzlist"/>
+        <w:numPr>
+          <w:ilvl w:val="2"/>
+          <w:numId w:val="4"/>
+        </w:numPr>
+        <w:rPr>
+          <w:rFonts w:ascii="Times New Roman" w:hAnsi="Times New Roman" w:cs="Times New Roman"/>
+        </w:rPr>
+      </w:pPr>
+      <w:r>
+        <w:rPr>
+          <w:rFonts w:ascii="Times New Roman" w:hAnsi="Times New Roman" w:cs="Times New Roman"/>
+        </w:rPr>
+        <w:t>Projekt znajduje się w katalogu „ProjektR”</w:t>
+      </w:r>
+    </w:p>
+    <w:p>
+      <w:pPr>
+        <w:pStyle w:val="Akapitzlist"/>
+        <w:numPr>
+          <w:ilvl w:val="2"/>
+          <w:numId w:val="4"/>
+        </w:numPr>
+        <w:rPr>
+          <w:rFonts w:ascii="Times New Roman" w:hAnsi="Times New Roman" w:cs="Times New Roman"/>
+        </w:rPr>
+      </w:pPr>
+      <w:r>
+        <w:rPr>
+          <w:rFonts w:ascii="Times New Roman" w:hAnsi="Times New Roman" w:cs="Times New Roman"/>
+        </w:rPr>
+        <w:t>Otwieramy go poprzez włączenie pliku R.Rproj</w:t>
+      </w:r>
+    </w:p>
+    <w:p>
+      <w:pPr>
+        <w:pStyle w:val="Akapitzlist"/>
+        <w:numPr>
+          <w:ilvl w:val="2"/>
+          <w:numId w:val="4"/>
+        </w:numPr>
+        <w:rPr>
+          <w:rFonts w:ascii="Times New Roman" w:hAnsi="Times New Roman" w:cs="Times New Roman"/>
+        </w:rPr>
+      </w:pPr>
+      <w:r>
+        <w:rPr>
+          <w:rFonts w:ascii="Times New Roman" w:hAnsi="Times New Roman" w:cs="Times New Roman"/>
+        </w:rPr>
+        <w:t>Obrazki zarówno testowe jak i treningowe znajdują się w katalogu „images_to_use”</w:t>
+      </w:r>
+    </w:p>
+    <w:p>
+      <w:pPr>
+        <w:pStyle w:val="Akapitzlist"/>
+        <w:numPr>
+          <w:ilvl w:val="2"/>
+          <w:numId w:val="4"/>
+        </w:numPr>
+        <w:rPr>
+          <w:rFonts w:ascii="Times New Roman" w:hAnsi="Times New Roman" w:cs="Times New Roman"/>
+        </w:rPr>
+      </w:pPr>
+      <w:r>
+        <w:rPr>
+          <w:rFonts w:ascii="Times New Roman" w:hAnsi="Times New Roman" w:cs="Times New Roman"/>
+        </w:rPr>
+        <w:t>Obrazki z katalogów „Targets” to te zawierające zwierzęta a z katalogu „Distractors” to te bez zwierząt</w:t>
+      </w:r>
+    </w:p>
+    <w:p>
+      <w:pPr>
+        <w:pStyle w:val="Akapitzlist"/>
+        <w:numPr>
+          <w:ilvl w:val="2"/>
+          <w:numId w:val="4"/>
+        </w:numPr>
+        <w:rPr>
+          <w:rFonts w:ascii="Times New Roman" w:hAnsi="Times New Roman" w:cs="Times New Roman"/>
+        </w:rPr>
+      </w:pPr>
+      <w:r>
+        <w:rPr>
+          <w:rFonts w:ascii="Times New Roman" w:hAnsi="Times New Roman" w:cs="Times New Roman"/>
+        </w:rPr>
+        <w:t>Przebieg eksperymentu został zdefiniowany w pliku demoRelease.r</w:t>
+      </w:r>
+    </w:p>
+    <w:p>
+      <w:pPr>
+        <w:pStyle w:val="Akapitzlist"/>
+        <w:numPr>
+          <w:ilvl w:val="2"/>
+          <w:numId w:val="4"/>
+        </w:numPr>
+        <w:rPr>
+          <w:rFonts w:ascii="Times New Roman" w:hAnsi="Times New Roman" w:cs="Times New Roman"/>
+        </w:rPr>
+      </w:pPr>
+      <w:r>
+        <w:rPr>
+          <w:rFonts w:ascii="Times New Roman" w:hAnsi="Times New Roman" w:cs="Times New Roman"/>
+        </w:rPr>
+        <w:t>Eksperyment możemy przeprowadzić dla 4 róznych typów obrazów zwierząt : 'Close-body', 'Far-body', 'Head', 'Medium-body'</w:t>
+      </w:r>
+    </w:p>
+    <w:p>
+      <w:pPr>
+        <w:pStyle w:val="Akapitzlist"/>
+        <w:numPr>
+          <w:ilvl w:val="2"/>
+          <w:numId w:val="4"/>
+        </w:numPr>
+        <w:rPr>
+          <w:rFonts w:ascii="Times New Roman" w:hAnsi="Times New Roman" w:cs="Times New Roman"/>
+        </w:rPr>
+      </w:pPr>
+      <w:r>
+        <w:rPr>
+          <w:rFonts w:ascii="Times New Roman" w:hAnsi="Times New Roman" w:cs="Times New Roman"/>
+        </w:rPr>
+        <w:t>Typ obrazów ze zwierzętami wybieramy definiując zmienną chosen_directory</w:t>
+      </w:r>
+    </w:p>
+    <w:p>
+      <w:pPr>
+        <w:pStyle w:val="Akapitzlist"/>
+        <w:numPr>
+          <w:ilvl w:val="2"/>
+          <w:numId w:val="4"/>
+        </w:numPr>
+        <w:rPr>
+          <w:rFonts w:ascii="Times New Roman" w:hAnsi="Times New Roman" w:cs="Times New Roman"/>
+        </w:rPr>
+      </w:pPr>
+      <w:r>
+        <w:rPr>
+          <w:rFonts w:ascii="Times New Roman" w:hAnsi="Times New Roman" w:cs="Times New Roman"/>
+        </w:rPr>
+        <w:t>Na potrzeby eksperymentu należy wykonać obliczenia 4-krotnie za każdym razem zmieniając wartość chosen_directory, dzięki czemu dostaniemy wyniki podzielone ze względu na typ obrazów ze zwierzętami</w:t>
+      </w:r>
+    </w:p>
+    <w:p>
+      <w:pPr>
+        <w:pStyle w:val="Akapitzlist"/>
+        <w:ind w:left="1440"/>
+        <w:rPr>
+          <w:rFonts w:ascii="Times New Roman" w:hAnsi="Times New Roman" w:cs="Times New Roman"/>
+        </w:rPr>
+      </w:pPr>
+    </w:p>
+    <w:p>
+      <w:pPr>
+        <w:pStyle w:val="Akapitzlist"/>
+        <w:numPr>
+          <w:ilvl w:val="1"/>
+          <w:numId w:val="4"/>
+        </w:numPr>
+        <w:rPr>
+          <w:rFonts w:ascii="Times New Roman" w:hAnsi="Times New Roman" w:cs="Times New Roman"/>
+          <w:b/>
+          <w:sz w:val="28"/>
+          <w:szCs w:val="28"/>
+        </w:rPr>
+      </w:pPr>
+      <w:r>
+        <w:rPr>
+          <w:rFonts w:ascii="Times New Roman" w:hAnsi="Times New Roman" w:cs="Times New Roman"/>
+          <w:b/>
+          <w:sz w:val="28"/>
+          <w:szCs w:val="28"/>
+        </w:rPr>
+        <w:t>Aplikacja testowa dla ludzi:</w:t>
+      </w:r>
+    </w:p>
+    <w:p>
+      <w:pPr>
+        <w:pStyle w:val="Akapitzlist"/>
+        <w:rPr>
+          <w:rFonts w:ascii="Times New Roman" w:hAnsi="Times New Roman" w:cs="Times New Roman"/>
+          <w:b/>
+          <w:sz w:val="28"/>
+          <w:szCs w:val="28"/>
+        </w:rPr>
+      </w:pPr>
+    </w:p>
+    <w:p>
+      <w:pPr>
+        <w:pStyle w:val="Akapitzlist"/>
+        <w:numPr>
+          <w:ilvl w:val="2"/>
+          <w:numId w:val="4"/>
+        </w:numPr>
+        <w:rPr>
+          <w:rFonts w:ascii="Times New Roman" w:hAnsi="Times New Roman" w:cs="Times New Roman"/>
+        </w:rPr>
+      </w:pPr>
+      <w:r>
+        <w:rPr>
+          <w:rFonts w:ascii="Times New Roman" w:hAnsi="Times New Roman" w:cs="Times New Roman"/>
+        </w:rPr>
+        <w:t>Aplikacja znajduje się w katalogu „AplikacjaDlaLudzi” i nazywa się „PictureShower.exe”</w:t>
+      </w:r>
+    </w:p>
+    <w:p>
+      <w:pPr>
+        <w:pStyle w:val="Akapitzlist"/>
+        <w:numPr>
+          <w:ilvl w:val="2"/>
+          <w:numId w:val="4"/>
+        </w:numPr>
+        <w:rPr>
+          <w:rFonts w:ascii="Times New Roman" w:hAnsi="Times New Roman" w:cs="Times New Roman"/>
+        </w:rPr>
+      </w:pPr>
+      <w:r>
+        <w:rPr>
+          <w:rFonts w:ascii="Times New Roman" w:hAnsi="Times New Roman" w:cs="Times New Roman"/>
+        </w:rPr>
+        <w:t>Otwiera się okno startowe</w:t>
+      </w:r>
+    </w:p>
+    <w:p>
+      <w:pPr>
+        <w:pStyle w:val="Akapitzlist"/>
+        <w:ind w:left="1440"/>
+        <w:rPr>
+          <w:rFonts w:ascii="Times New Roman" w:hAnsi="Times New Roman" w:cs="Times New Roman"/>
+        </w:rPr>
+      </w:pPr>
+    </w:p>
+    <w:p>
+      <w:pPr>
+        <w:pStyle w:val="Akapitzlist"/>
+        <w:ind w:left="1440"/>
+        <w:rPr>
+          <w:rFonts w:ascii="Times New Roman" w:hAnsi="Times New Roman" w:cs="Times New Roman"/>
+        </w:rPr>
+      </w:pPr>
+      <w:r>
+        <w:rPr>
+          <w:rFonts w:ascii="Times New Roman" w:hAnsi="Times New Roman" w:cs="Times New Roman"/>
+        </w:rPr>
         <w:drawing>
-          <wp:inline distT="0" distB="0" distL="0" distR="0">
-            <wp:extent cx="1985628" cy="1631290"/>
-            <wp:effectExtent l="19050" t="0" r="0" b="0"/>
-            <wp:docPr id="3" name="Obraz 3"/>
+          <wp:inline distT="0" distB="0" distL="0" distR="0" wp14:anchorId="3E2A3A25" wp14:editId="69A29577">
+            <wp:extent cx="3817620" cy="2782840"/>
+            <wp:effectExtent l="0" t="0" r="0" b="0"/>
+            <wp:docPr id="4" name="Obraz 4"/>
             <wp:cNvGraphicFramePr>
               <a:graphicFrameLocks xmlns:a="http://schemas.openxmlformats.org/drawingml/2006/main" noChangeAspect="1"/>
             </wp:cNvGraphicFramePr>
@@ -94,7 +371,7 @@
                   <pic:spPr>
                     <a:xfrm>
                       <a:off x="0" y="0"/>
-                      <a:ext cx="1986013" cy="1631606"/>
+                      <a:ext cx="3826054" cy="2788988"/>
                     </a:xfrm>
                     <a:prstGeom prst="rect">
                       <a:avLst/>
@@ -106,18 +383,61 @@
           </wp:inline>
         </w:drawing>
       </w:r>
-      <w:r>
+    </w:p>
+    <w:p>
+      <w:pPr>
+        <w:pStyle w:val="Akapitzlist"/>
+        <w:tabs>
+          <w:tab w:val="left" w:pos="2775"/>
+        </w:tabs>
+        <w:ind w:left="1440"/>
+        <w:rPr>
+          <w:rFonts w:ascii="Times New Roman" w:hAnsi="Times New Roman" w:cs="Times New Roman"/>
+        </w:rPr>
+      </w:pPr>
+      <w:r>
+        <w:rPr>
+          <w:rFonts w:ascii="Times New Roman" w:hAnsi="Times New Roman" w:cs="Times New Roman"/>
+        </w:rPr>
         <w:tab/>
       </w:r>
-      <w:r>
-        <w:tab/>
-      </w:r>
-      <w:r>
+    </w:p>
+    <w:p>
+      <w:pPr>
+        <w:pStyle w:val="Akapitzlist"/>
+        <w:numPr>
+          <w:ilvl w:val="2"/>
+          <w:numId w:val="4"/>
+        </w:numPr>
+        <w:rPr>
+          <w:rFonts w:ascii="Times New Roman" w:hAnsi="Times New Roman" w:cs="Times New Roman"/>
+        </w:rPr>
+      </w:pPr>
+      <w:r>
+        <w:rPr>
+          <w:rFonts w:ascii="Times New Roman" w:hAnsi="Times New Roman" w:cs="Times New Roman"/>
+        </w:rPr>
+        <w:t>Ustawiamy z prawej strony czas w milisekundach jaki mają się wyświetlać obrazki. UWAGA! Dla wartości poniżej 35ms wymagany jest monitor z wyższą częstotliwością odświeżania. Na potrzeby eksperymenty wykorzystano monitor do gier 144Hz.</w:t>
+      </w:r>
+    </w:p>
+    <w:p>
+      <w:pPr>
+        <w:pStyle w:val="Akapitzlist"/>
+        <w:ind w:left="1440"/>
+        <w:rPr>
+          <w:rFonts w:ascii="Times New Roman" w:hAnsi="Times New Roman" w:cs="Times New Roman"/>
+        </w:rPr>
+      </w:pPr>
+      <w:r>
+        <w:rPr>
+          <w:rFonts w:ascii="Times New Roman" w:hAnsi="Times New Roman" w:cs="Times New Roman"/>
+        </w:rPr>
+        <w:lastRenderedPageBreak/>
         <w:drawing>
-          <wp:inline distT="0" distB="0" distL="0" distR="0">
-            <wp:extent cx="2488701" cy="1550822"/>
-            <wp:effectExtent l="19050" t="0" r="6849" b="0"/>
-            <wp:docPr id="8" name="Obraz 8"/>
+          <wp:inline distT="0" distB="0" distL="0" distR="0" wp14:anchorId="79D68BF5" wp14:editId="3301B56E">
+            <wp:extent cx="3515216" cy="1991003"/>
+            <wp:effectExtent l="0" t="0" r="9525" b="9525"/>
+            <wp:docPr id="11" name="Obraz 11"/>
             <wp:cNvGraphicFramePr>
               <a:graphicFrameLocks xmlns:a="http://schemas.openxmlformats.org/drawingml/2006/main" noChangeAspect="1"/>
             </wp:cNvGraphicFramePr>
@@ -137,7 +457,7 @@
                   <pic:spPr>
                     <a:xfrm>
                       <a:off x="0" y="0"/>
-                      <a:ext cx="2493813" cy="1554008"/>
+                      <a:ext cx="3515216" cy="1991003"/>
                     </a:xfrm>
                     <a:prstGeom prst="rect">
                       <a:avLst/>
@@ -153,53 +473,47 @@
     <w:p>
       <w:pPr>
         <w:pStyle w:val="Akapitzlist"/>
-        <w:ind w:left="927"/>
-        <w:rPr>
-          <w:sz w:val="16"/>
-          <w:szCs w:val="16"/>
-        </w:rPr>
-      </w:pPr>
-      <w:r>
-        <w:rPr>
-          <w:sz w:val="16"/>
-          <w:szCs w:val="16"/>
-        </w:rPr>
-        <w:t>Zmienna cPatches, po lewej stronie Matlab, po prawej R.</w:t>
-      </w:r>
-    </w:p>
-    <w:p>
-      <w:pPr>
-        <w:pStyle w:val="Akapitzlist"/>
-        <w:ind w:left="927"/>
-        <w:rPr>
-          <w:sz w:val="16"/>
-          <w:szCs w:val="16"/>
-        </w:rPr>
-      </w:pPr>
-    </w:p>
-    <w:p>
-      <w:pPr>
-        <w:pStyle w:val="Akapitzlist"/>
         <w:numPr>
-          <w:ilvl w:val="0"/>
-          <w:numId w:val="3"/>
+          <w:ilvl w:val="2"/>
+          <w:numId w:val="4"/>
         </w:numPr>
-      </w:pPr>
-      <w:r>
-        <w:t xml:space="preserve">Gabor </w:t>
-      </w:r>
-    </w:p>
-    <w:p>
-      <w:pPr>
-        <w:pStyle w:val="Akapitzlist"/>
-        <w:ind w:left="927"/>
-      </w:pPr>
-      <w:r>
+        <w:rPr>
+          <w:rFonts w:ascii="Times New Roman" w:hAnsi="Times New Roman" w:cs="Times New Roman"/>
+        </w:rPr>
+      </w:pPr>
+      <w:r>
+        <w:rPr>
+          <w:rFonts w:ascii="Times New Roman" w:hAnsi="Times New Roman" w:cs="Times New Roman"/>
+        </w:rPr>
+        <w:t>Wybieramy typ obrazów podobnie jak w projekcie R</w:t>
+      </w:r>
+    </w:p>
+    <w:p>
+      <w:pPr>
+        <w:pStyle w:val="Akapitzlist"/>
+        <w:ind w:left="1440"/>
+        <w:rPr>
+          <w:rFonts w:ascii="Times New Roman" w:hAnsi="Times New Roman" w:cs="Times New Roman"/>
+        </w:rPr>
+      </w:pPr>
+    </w:p>
+    <w:p>
+      <w:pPr>
+        <w:pStyle w:val="Akapitzlist"/>
+        <w:ind w:left="1440"/>
+        <w:rPr>
+          <w:rFonts w:ascii="Times New Roman" w:hAnsi="Times New Roman" w:cs="Times New Roman"/>
+        </w:rPr>
+      </w:pPr>
+      <w:r>
+        <w:rPr>
+          <w:rFonts w:ascii="Times New Roman" w:hAnsi="Times New Roman" w:cs="Times New Roman"/>
+        </w:rPr>
         <w:drawing>
-          <wp:inline distT="0" distB="0" distL="0" distR="0">
-            <wp:extent cx="766627" cy="3467405"/>
-            <wp:effectExtent l="19050" t="0" r="0" b="0"/>
-            <wp:docPr id="1" name="Obraz 5"/>
+          <wp:inline distT="0" distB="0" distL="0" distR="0" wp14:anchorId="028CEBCA" wp14:editId="395BA8FE">
+            <wp:extent cx="2640852" cy="1924050"/>
+            <wp:effectExtent l="0" t="0" r="0" b="0"/>
+            <wp:docPr id="5" name="Obraz 5"/>
             <wp:cNvGraphicFramePr>
               <a:graphicFrameLocks xmlns:a="http://schemas.openxmlformats.org/drawingml/2006/main" noChangeAspect="1"/>
             </wp:cNvGraphicFramePr>
@@ -219,7 +533,7 @@
                   <pic:spPr>
                     <a:xfrm>
                       <a:off x="0" y="0"/>
-                      <a:ext cx="767975" cy="3473500"/>
+                      <a:ext cx="2651792" cy="1932021"/>
                     </a:xfrm>
                     <a:prstGeom prst="rect">
                       <a:avLst/>
@@ -231,18 +545,159 @@
           </wp:inline>
         </w:drawing>
       </w:r>
-      <w:r>
-        <w:tab/>
-      </w:r>
-      <w:r>
-        <w:tab/>
-      </w:r>
-      <w:r>
+    </w:p>
+    <w:p>
+      <w:pPr>
+        <w:pStyle w:val="Akapitzlist"/>
+        <w:numPr>
+          <w:ilvl w:val="2"/>
+          <w:numId w:val="4"/>
+        </w:numPr>
+        <w:rPr>
+          <w:rFonts w:ascii="Times New Roman" w:hAnsi="Times New Roman" w:cs="Times New Roman"/>
+        </w:rPr>
+      </w:pPr>
+      <w:r>
+        <w:rPr>
+          <w:rFonts w:ascii="Times New Roman" w:hAnsi="Times New Roman" w:cs="Times New Roman"/>
+        </w:rPr>
+        <w:t xml:space="preserve">Następnie naciskamy </w:t>
+      </w:r>
+      <w:r>
+        <w:rPr>
+          <w:rFonts w:ascii="Times New Roman" w:hAnsi="Times New Roman" w:cs="Times New Roman"/>
+        </w:rPr>
+        <w:t>„</w:t>
+      </w:r>
+      <w:r>
+        <w:rPr>
+          <w:rFonts w:ascii="Times New Roman" w:hAnsi="Times New Roman" w:cs="Times New Roman"/>
+        </w:rPr>
+        <w:t>LOAD</w:t>
+      </w:r>
+      <w:r>
+        <w:rPr>
+          <w:rFonts w:ascii="Times New Roman" w:hAnsi="Times New Roman" w:cs="Times New Roman"/>
+        </w:rPr>
+        <w:t>”</w:t>
+      </w:r>
+    </w:p>
+    <w:p>
+      <w:pPr>
+        <w:pStyle w:val="Akapitzlist"/>
+        <w:numPr>
+          <w:ilvl w:val="2"/>
+          <w:numId w:val="4"/>
+        </w:numPr>
+        <w:rPr>
+          <w:rFonts w:ascii="Times New Roman" w:hAnsi="Times New Roman" w:cs="Times New Roman"/>
+        </w:rPr>
+      </w:pPr>
+      <w:r>
+        <w:rPr>
+          <w:rFonts w:ascii="Times New Roman" w:hAnsi="Times New Roman" w:cs="Times New Roman"/>
+        </w:rPr>
+        <w:t>Podświetla się nam przycisk „</w:t>
+      </w:r>
+      <w:r>
+        <w:rPr>
+          <w:rFonts w:ascii="Times New Roman" w:hAnsi="Times New Roman" w:cs="Times New Roman"/>
+        </w:rPr>
+        <w:t>Start</w:t>
+      </w:r>
+      <w:r>
+        <w:rPr>
+          <w:rFonts w:ascii="Times New Roman" w:hAnsi="Times New Roman" w:cs="Times New Roman"/>
+        </w:rPr>
+        <w:t>”</w:t>
+      </w:r>
+      <w:r>
+        <w:rPr>
+          <w:rFonts w:ascii="Times New Roman" w:hAnsi="Times New Roman" w:cs="Times New Roman"/>
+        </w:rPr>
+        <w:t xml:space="preserve"> po kliknięciu którego eksperyment się rozpoczyna</w:t>
+      </w:r>
+    </w:p>
+    <w:p>
+      <w:pPr>
+        <w:pStyle w:val="Akapitzlist"/>
+        <w:numPr>
+          <w:ilvl w:val="2"/>
+          <w:numId w:val="4"/>
+        </w:numPr>
+        <w:rPr>
+          <w:rFonts w:ascii="Times New Roman" w:hAnsi="Times New Roman" w:cs="Times New Roman"/>
+        </w:rPr>
+      </w:pPr>
+      <w:r>
+        <w:rPr>
+          <w:rFonts w:ascii="Times New Roman" w:hAnsi="Times New Roman" w:cs="Times New Roman"/>
+        </w:rPr>
+        <w:t>Po krótkim wyświetleniu obrazu klikamy „Yes” jeśli uważamy, że obraz przedstawiał zwierzę lub „No” jeśli według nas nie było tam żadnego zwierzęcia.</w:t>
+      </w:r>
+    </w:p>
+    <w:p>
+      <w:pPr>
+        <w:pStyle w:val="Akapitzlist"/>
+        <w:numPr>
+          <w:ilvl w:val="2"/>
+          <w:numId w:val="4"/>
+        </w:numPr>
+        <w:rPr>
+          <w:rFonts w:ascii="Times New Roman" w:hAnsi="Times New Roman" w:cs="Times New Roman"/>
+        </w:rPr>
+      </w:pPr>
+      <w:r>
+        <w:rPr>
+          <w:rFonts w:ascii="Times New Roman" w:hAnsi="Times New Roman" w:cs="Times New Roman"/>
+        </w:rPr>
+        <w:t>Obok startu widnieje licznik z obrazami i postępem eksperymentu</w:t>
+      </w:r>
+    </w:p>
+    <w:p>
+      <w:pPr>
+        <w:pStyle w:val="Akapitzlist"/>
+        <w:numPr>
+          <w:ilvl w:val="2"/>
+          <w:numId w:val="4"/>
+        </w:numPr>
+        <w:rPr>
+          <w:rFonts w:ascii="Times New Roman" w:hAnsi="Times New Roman" w:cs="Times New Roman"/>
+        </w:rPr>
+      </w:pPr>
+      <w:r>
+        <w:rPr>
+          <w:rFonts w:ascii="Times New Roman" w:hAnsi="Times New Roman" w:cs="Times New Roman"/>
+        </w:rPr>
+        <w:t>Po udzieleniu odpowiedzi na wszystkie pytania w zestawie wyświetlony zostaje wynik na środku ekranu</w:t>
+      </w:r>
+    </w:p>
+    <w:p>
+      <w:pPr>
+        <w:pStyle w:val="Akapitzlist"/>
+        <w:ind w:left="1440"/>
+        <w:rPr>
+          <w:rFonts w:ascii="Times New Roman" w:hAnsi="Times New Roman" w:cs="Times New Roman"/>
+        </w:rPr>
+      </w:pPr>
+    </w:p>
+    <w:p>
+      <w:pPr>
+        <w:pStyle w:val="Akapitzlist"/>
+        <w:ind w:left="1440"/>
+        <w:rPr>
+          <w:rFonts w:ascii="Times New Roman" w:hAnsi="Times New Roman" w:cs="Times New Roman"/>
+        </w:rPr>
+      </w:pPr>
+      <w:r>
+        <w:rPr>
+          <w:rFonts w:ascii="Times New Roman" w:hAnsi="Times New Roman" w:cs="Times New Roman"/>
+        </w:rPr>
         <w:drawing>
-          <wp:inline distT="0" distB="0" distL="0" distR="0">
-            <wp:extent cx="555850" cy="3408884"/>
-            <wp:effectExtent l="19050" t="0" r="0" b="0"/>
-            <wp:docPr id="2" name="Obraz 4"/>
+          <wp:inline distT="0" distB="0" distL="0" distR="0" wp14:anchorId="6AC08B91" wp14:editId="478D594F">
+            <wp:extent cx="4632655" cy="2247900"/>
+            <wp:effectExtent l="0" t="0" r="0" b="0"/>
+            <wp:docPr id="12" name="Obraz 12"/>
             <wp:cNvGraphicFramePr>
               <a:graphicFrameLocks xmlns:a="http://schemas.openxmlformats.org/drawingml/2006/main" noChangeAspect="1"/>
             </wp:cNvGraphicFramePr>
@@ -262,7 +717,7 @@
                   <pic:spPr>
                     <a:xfrm>
                       <a:off x="0" y="0"/>
-                      <a:ext cx="581569" cy="3566613"/>
+                      <a:ext cx="4643347" cy="2253088"/>
                     </a:xfrm>
                     <a:prstGeom prst="rect">
                       <a:avLst/>
@@ -278,109 +733,136 @@
     <w:p>
       <w:pPr>
         <w:pStyle w:val="Akapitzlist"/>
-        <w:ind w:left="927"/>
-        <w:rPr>
-          <w:sz w:val="16"/>
-          <w:szCs w:val="16"/>
-        </w:rPr>
-      </w:pPr>
-      <w:r>
-        <w:rPr>
-          <w:sz w:val="16"/>
-          <w:szCs w:val="16"/>
-        </w:rPr>
-        <w:t>Zmienna Gabor, po lewej stronie Matlab, po prawej R.</w:t>
-      </w:r>
-    </w:p>
-    <w:p>
-      <w:pPr>
-        <w:pStyle w:val="Akapitzlist"/>
-        <w:ind w:left="927"/>
-        <w:rPr>
-          <w:sz w:val="16"/>
-          <w:szCs w:val="16"/>
-        </w:rPr>
-      </w:pPr>
-    </w:p>
-    <w:p>
-      <w:pPr>
-        <w:pStyle w:val="Akapitzlist"/>
-        <w:ind w:left="927"/>
-        <w:rPr>
-          <w:sz w:val="16"/>
-          <w:szCs w:val="16"/>
-        </w:rPr>
-      </w:pPr>
-    </w:p>
-    <w:p>
-      <w:pPr>
-        <w:pStyle w:val="Akapitzlist"/>
-        <w:ind w:left="927"/>
-        <w:rPr>
-          <w:sz w:val="16"/>
-          <w:szCs w:val="16"/>
-        </w:rPr>
-      </w:pPr>
-    </w:p>
-    <w:p>
-      <w:pPr>
-        <w:pStyle w:val="Akapitzlist"/>
-        <w:ind w:left="927"/>
-        <w:rPr>
-          <w:sz w:val="16"/>
-          <w:szCs w:val="16"/>
-        </w:rPr>
-      </w:pPr>
-    </w:p>
-    <w:p>
-      <w:pPr>
-        <w:pStyle w:val="Akapitzlist"/>
-        <w:ind w:left="927"/>
-        <w:rPr>
-          <w:sz w:val="16"/>
-          <w:szCs w:val="16"/>
-        </w:rPr>
-      </w:pPr>
-    </w:p>
-    <w:p>
-      <w:pPr>
-        <w:pStyle w:val="Akapitzlist"/>
-        <w:ind w:left="927"/>
-        <w:rPr>
-          <w:sz w:val="16"/>
-          <w:szCs w:val="16"/>
-        </w:rPr>
-      </w:pPr>
-    </w:p>
-    <w:p>
-      <w:pPr>
-        <w:pStyle w:val="Akapitzlist"/>
-        <w:ind w:left="927"/>
-        <w:rPr>
-          <w:sz w:val="16"/>
-          <w:szCs w:val="16"/>
-        </w:rPr>
-      </w:pPr>
-    </w:p>
-    <w:p>
-      <w:pPr>
-        <w:pStyle w:val="Akapitzlist"/>
-        <w:ind w:left="927"/>
-        <w:rPr>
-          <w:sz w:val="16"/>
-          <w:szCs w:val="16"/>
-        </w:rPr>
-      </w:pPr>
-    </w:p>
-    <w:p>
-      <w:pPr>
-        <w:pStyle w:val="Akapitzlist"/>
-        <w:ind w:left="927"/>
-        <w:rPr>
-          <w:sz w:val="16"/>
-          <w:szCs w:val="16"/>
-        </w:rPr>
-      </w:pPr>
+        <w:ind w:left="1440"/>
+        <w:rPr>
+          <w:rFonts w:ascii="Times New Roman" w:hAnsi="Times New Roman" w:cs="Times New Roman"/>
+        </w:rPr>
+      </w:pPr>
+    </w:p>
+    <w:p>
+      <w:pPr>
+        <w:pStyle w:val="Akapitzlist"/>
+        <w:numPr>
+          <w:ilvl w:val="2"/>
+          <w:numId w:val="4"/>
+        </w:numPr>
+        <w:rPr>
+          <w:rFonts w:ascii="Times New Roman" w:hAnsi="Times New Roman" w:cs="Times New Roman"/>
+        </w:rPr>
+      </w:pPr>
+      <w:r>
+        <w:rPr>
+          <w:rFonts w:ascii="Times New Roman" w:hAnsi="Times New Roman" w:cs="Times New Roman"/>
+        </w:rPr>
+        <w:t>Aplikacje wyświetla wartość procentową poprawnie ocenionych obrazów i kończy działanie</w:t>
+      </w:r>
+    </w:p>
+    <w:p>
+      <w:pPr>
+        <w:pStyle w:val="Akapitzlist"/>
+        <w:ind w:left="1224"/>
+        <w:rPr>
+          <w:rFonts w:ascii="Times New Roman" w:hAnsi="Times New Roman" w:cs="Times New Roman"/>
+        </w:rPr>
+      </w:pPr>
+    </w:p>
+    <w:p>
+      <w:pPr>
+        <w:pStyle w:val="Akapitzlist"/>
+        <w:numPr>
+          <w:ilvl w:val="0"/>
+          <w:numId w:val="4"/>
+        </w:numPr>
+        <w:rPr>
+          <w:rFonts w:ascii="Times New Roman" w:hAnsi="Times New Roman" w:cs="Times New Roman"/>
+          <w:b/>
+          <w:sz w:val="32"/>
+          <w:szCs w:val="32"/>
+        </w:rPr>
+      </w:pPr>
+      <w:r>
+        <w:rPr>
+          <w:rFonts w:ascii="Times New Roman" w:hAnsi="Times New Roman" w:cs="Times New Roman"/>
+          <w:b/>
+          <w:sz w:val="32"/>
+          <w:szCs w:val="32"/>
+        </w:rPr>
+        <w:lastRenderedPageBreak/>
+        <w:t>Przebieg prac:</w:t>
+      </w:r>
+    </w:p>
+    <w:p>
+      <w:pPr>
+        <w:pStyle w:val="Akapitzlist"/>
+        <w:numPr>
+          <w:ilvl w:val="1"/>
+          <w:numId w:val="4"/>
+        </w:numPr>
+        <w:rPr>
+          <w:rFonts w:ascii="Times New Roman" w:hAnsi="Times New Roman" w:cs="Times New Roman"/>
+          <w:b/>
+          <w:sz w:val="28"/>
+          <w:szCs w:val="28"/>
+        </w:rPr>
+      </w:pPr>
+      <w:r>
+        <w:rPr>
+          <w:rFonts w:ascii="Times New Roman" w:hAnsi="Times New Roman" w:cs="Times New Roman"/>
+          <w:b/>
+          <w:sz w:val="28"/>
+          <w:szCs w:val="28"/>
+        </w:rPr>
+        <w:t xml:space="preserve"> </w:t>
+      </w:r>
+      <w:r>
+        <w:rPr>
+          <w:rFonts w:ascii="Times New Roman" w:hAnsi="Times New Roman" w:cs="Times New Roman"/>
+          <w:b/>
+          <w:sz w:val="28"/>
+          <w:szCs w:val="28"/>
+        </w:rPr>
+        <w:t>Reimplementacja HMAX-a z Matlaba do R</w:t>
+      </w:r>
+    </w:p>
+    <w:p>
+      <w:pPr>
+        <w:rPr>
+          <w:rFonts w:ascii="Times New Roman" w:hAnsi="Times New Roman" w:cs="Times New Roman"/>
+        </w:rPr>
+      </w:pPr>
+      <w:r>
+        <w:rPr>
+          <w:rFonts w:ascii="Times New Roman" w:hAnsi="Times New Roman" w:cs="Times New Roman"/>
+        </w:rPr>
+        <w:t>Pierwszą częścią projektu było przepisanie implantacji HMAX-a z środowiska Matlab do R.</w:t>
+      </w:r>
+      <w:r>
+        <w:rPr>
+          <w:rFonts w:ascii="Times New Roman" w:hAnsi="Times New Roman" w:cs="Times New Roman"/>
+        </w:rPr>
+        <w:t xml:space="preserve"> Porównanie implementacji przeprowadziliśmy poprzez porównianie zarówno pośrednich danych algorytmu jak i danych końcowych. Aby porównać wyniki obydwóch implantacji musieliśmy zastąpić losowy generator występujący w implantacji poprzez stałe wartości, takie same dla Matlaba i środowiska R.</w:t>
+      </w:r>
+      <w:r>
+        <w:rPr>
+          <w:rFonts w:ascii="Times New Roman" w:hAnsi="Times New Roman" w:cs="Times New Roman"/>
+        </w:rPr>
+        <w:t xml:space="preserve"> </w:t>
+      </w:r>
+    </w:p>
+    <w:p>
+      <w:pPr>
+        <w:pStyle w:val="Akapitzlist"/>
+        <w:ind w:left="0" w:firstLine="567"/>
+        <w:rPr>
+          <w:rFonts w:ascii="Times New Roman" w:hAnsi="Times New Roman" w:cs="Times New Roman"/>
+        </w:rPr>
+      </w:pPr>
+      <w:r>
+        <w:rPr>
+          <w:rFonts w:ascii="Times New Roman" w:hAnsi="Times New Roman" w:cs="Times New Roman"/>
+        </w:rPr>
+        <w:t>Wyniki prezentują się następująco :</w:t>
+      </w:r>
     </w:p>
     <w:p>
       <w:pPr>
@@ -389,23 +871,44 @@
           <w:ilvl w:val="0"/>
           <w:numId w:val="3"/>
         </w:numPr>
-      </w:pPr>
-      <w:r>
-        <w:lastRenderedPageBreak/>
-        <w:t>Filters</w:t>
+        <w:rPr>
+          <w:rFonts w:ascii="Times New Roman" w:hAnsi="Times New Roman" w:cs="Times New Roman"/>
+        </w:rPr>
+      </w:pPr>
+      <w:r>
+        <w:rPr>
+          <w:rFonts w:ascii="Times New Roman" w:hAnsi="Times New Roman" w:cs="Times New Roman"/>
+        </w:rPr>
+        <w:t>cPatches:</w:t>
       </w:r>
     </w:p>
     <w:p>
       <w:pPr>
         <w:pStyle w:val="Akapitzlist"/>
         <w:ind w:left="927"/>
-      </w:pPr>
-      <w:r>
+        <w:rPr>
+          <w:rFonts w:ascii="Times New Roman" w:hAnsi="Times New Roman" w:cs="Times New Roman"/>
+        </w:rPr>
+      </w:pPr>
+    </w:p>
+    <w:p>
+      <w:pPr>
+        <w:pStyle w:val="Akapitzlist"/>
+        <w:ind w:left="927"/>
+        <w:rPr>
+          <w:rFonts w:ascii="Times New Roman" w:hAnsi="Times New Roman" w:cs="Times New Roman"/>
+        </w:rPr>
+      </w:pPr>
+      <w:r>
+        <w:rPr>
+          <w:rFonts w:ascii="Times New Roman" w:hAnsi="Times New Roman" w:cs="Times New Roman"/>
+          <w:noProof/>
+        </w:rPr>
         <w:drawing>
           <wp:inline distT="0" distB="0" distL="0" distR="0">
-            <wp:extent cx="4092092" cy="2324354"/>
-            <wp:effectExtent l="19050" t="0" r="3658" b="0"/>
-            <wp:docPr id="6" name="Obraz 1"/>
+            <wp:extent cx="1985628" cy="1631290"/>
+            <wp:effectExtent l="19050" t="0" r="0" b="0"/>
+            <wp:docPr id="3" name="Obraz 3"/>
             <wp:cNvGraphicFramePr>
               <a:graphicFrameLocks xmlns:a="http://schemas.openxmlformats.org/drawingml/2006/main" noChangeAspect="1"/>
             </wp:cNvGraphicFramePr>
@@ -425,7 +928,7 @@
                   <pic:spPr>
                     <a:xfrm>
                       <a:off x="0" y="0"/>
-                      <a:ext cx="4088768" cy="2322466"/>
+                      <a:ext cx="1986013" cy="1631606"/>
                     </a:xfrm>
                     <a:prstGeom prst="rect">
                       <a:avLst/>
@@ -437,41 +940,28 @@
           </wp:inline>
         </w:drawing>
       </w:r>
-    </w:p>
-    <w:p>
-      <w:pPr>
-        <w:pStyle w:val="Akapitzlist"/>
-        <w:ind w:left="927"/>
-        <w:rPr>
-          <w:sz w:val="16"/>
-          <w:szCs w:val="16"/>
-        </w:rPr>
-      </w:pPr>
-      <w:r>
-        <w:rPr>
-          <w:sz w:val="16"/>
-          <w:szCs w:val="16"/>
-        </w:rPr>
-        <w:t>Zmienna filters w środowisku Matlab</w:t>
-      </w:r>
-    </w:p>
-    <w:p>
-      <w:pPr>
-        <w:pStyle w:val="Akapitzlist"/>
-        <w:ind w:left="927"/>
-      </w:pPr>
-    </w:p>
-    <w:p>
-      <w:pPr>
-        <w:pStyle w:val="Akapitzlist"/>
-        <w:ind w:left="927"/>
-      </w:pPr>
-      <w:r>
+      <w:r>
+        <w:rPr>
+          <w:rFonts w:ascii="Times New Roman" w:hAnsi="Times New Roman" w:cs="Times New Roman"/>
+        </w:rPr>
+        <w:tab/>
+      </w:r>
+      <w:r>
+        <w:rPr>
+          <w:rFonts w:ascii="Times New Roman" w:hAnsi="Times New Roman" w:cs="Times New Roman"/>
+        </w:rPr>
+        <w:tab/>
+      </w:r>
+      <w:r>
+        <w:rPr>
+          <w:rFonts w:ascii="Times New Roman" w:hAnsi="Times New Roman" w:cs="Times New Roman"/>
+          <w:noProof/>
+        </w:rPr>
         <w:drawing>
           <wp:inline distT="0" distB="0" distL="0" distR="0">
-            <wp:extent cx="4123996" cy="2940711"/>
-            <wp:effectExtent l="19050" t="0" r="0" b="0"/>
-            <wp:docPr id="7" name="Obraz 2"/>
+            <wp:extent cx="2488701" cy="1550822"/>
+            <wp:effectExtent l="19050" t="0" r="6849" b="0"/>
+            <wp:docPr id="8" name="Obraz 8"/>
             <wp:cNvGraphicFramePr>
               <a:graphicFrameLocks xmlns:a="http://schemas.openxmlformats.org/drawingml/2006/main" noChangeAspect="1"/>
             </wp:cNvGraphicFramePr>
@@ -491,6 +981,421 @@
                   <pic:spPr>
                     <a:xfrm>
                       <a:off x="0" y="0"/>
+                      <a:ext cx="2493813" cy="1554008"/>
+                    </a:xfrm>
+                    <a:prstGeom prst="rect">
+                      <a:avLst/>
+                    </a:prstGeom>
+                  </pic:spPr>
+                </pic:pic>
+              </a:graphicData>
+            </a:graphic>
+          </wp:inline>
+        </w:drawing>
+      </w:r>
+    </w:p>
+    <w:p>
+      <w:pPr>
+        <w:pStyle w:val="Akapitzlist"/>
+        <w:ind w:left="927"/>
+        <w:rPr>
+          <w:rFonts w:ascii="Times New Roman" w:hAnsi="Times New Roman" w:cs="Times New Roman"/>
+          <w:sz w:val="16"/>
+          <w:szCs w:val="16"/>
+        </w:rPr>
+      </w:pPr>
+      <w:r>
+        <w:rPr>
+          <w:rFonts w:ascii="Times New Roman" w:hAnsi="Times New Roman" w:cs="Times New Roman"/>
+          <w:sz w:val="16"/>
+          <w:szCs w:val="16"/>
+        </w:rPr>
+        <w:t>Zmienna cPatches, po lewej stronie Matlab, po prawej R.</w:t>
+      </w:r>
+    </w:p>
+    <w:p>
+      <w:pPr>
+        <w:pStyle w:val="Akapitzlist"/>
+        <w:ind w:left="927"/>
+        <w:rPr>
+          <w:rFonts w:ascii="Times New Roman" w:hAnsi="Times New Roman" w:cs="Times New Roman"/>
+          <w:sz w:val="16"/>
+          <w:szCs w:val="16"/>
+        </w:rPr>
+      </w:pPr>
+    </w:p>
+    <w:p>
+      <w:pPr>
+        <w:pStyle w:val="Akapitzlist"/>
+        <w:numPr>
+          <w:ilvl w:val="0"/>
+          <w:numId w:val="3"/>
+        </w:numPr>
+        <w:rPr>
+          <w:rFonts w:ascii="Times New Roman" w:hAnsi="Times New Roman" w:cs="Times New Roman"/>
+        </w:rPr>
+      </w:pPr>
+      <w:r>
+        <w:rPr>
+          <w:rFonts w:ascii="Times New Roman" w:hAnsi="Times New Roman" w:cs="Times New Roman"/>
+        </w:rPr>
+        <w:t xml:space="preserve">Gabor </w:t>
+      </w:r>
+    </w:p>
+    <w:p>
+      <w:pPr>
+        <w:pStyle w:val="Akapitzlist"/>
+        <w:ind w:left="927"/>
+        <w:rPr>
+          <w:rFonts w:ascii="Times New Roman" w:hAnsi="Times New Roman" w:cs="Times New Roman"/>
+        </w:rPr>
+      </w:pPr>
+      <w:r>
+        <w:rPr>
+          <w:rFonts w:ascii="Times New Roman" w:hAnsi="Times New Roman" w:cs="Times New Roman"/>
+          <w:noProof/>
+        </w:rPr>
+        <w:drawing>
+          <wp:inline distT="0" distB="0" distL="0" distR="0">
+            <wp:extent cx="766627" cy="3467405"/>
+            <wp:effectExtent l="19050" t="0" r="0" b="0"/>
+            <wp:docPr id="1" name="Obraz 5"/>
+            <wp:cNvGraphicFramePr>
+              <a:graphicFrameLocks xmlns:a="http://schemas.openxmlformats.org/drawingml/2006/main" noChangeAspect="1"/>
+            </wp:cNvGraphicFramePr>
+            <a:graphic xmlns:a="http://schemas.openxmlformats.org/drawingml/2006/main">
+              <a:graphicData uri="http://schemas.openxmlformats.org/drawingml/2006/picture">
+                <pic:pic xmlns:pic="http://schemas.openxmlformats.org/drawingml/2006/picture">
+                  <pic:nvPicPr>
+                    <pic:cNvPr id="1" name=""/>
+                    <pic:cNvPicPr/>
+                  </pic:nvPicPr>
+                  <pic:blipFill>
+                    <a:blip r:embed="rId13"/>
+                    <a:stretch>
+                      <a:fillRect/>
+                    </a:stretch>
+                  </pic:blipFill>
+                  <pic:spPr>
+                    <a:xfrm>
+                      <a:off x="0" y="0"/>
+                      <a:ext cx="767975" cy="3473500"/>
+                    </a:xfrm>
+                    <a:prstGeom prst="rect">
+                      <a:avLst/>
+                    </a:prstGeom>
+                  </pic:spPr>
+                </pic:pic>
+              </a:graphicData>
+            </a:graphic>
+          </wp:inline>
+        </w:drawing>
+      </w:r>
+      <w:r>
+        <w:rPr>
+          <w:rFonts w:ascii="Times New Roman" w:hAnsi="Times New Roman" w:cs="Times New Roman"/>
+        </w:rPr>
+        <w:tab/>
+      </w:r>
+      <w:r>
+        <w:rPr>
+          <w:rFonts w:ascii="Times New Roman" w:hAnsi="Times New Roman" w:cs="Times New Roman"/>
+        </w:rPr>
+        <w:tab/>
+      </w:r>
+      <w:r>
+        <w:rPr>
+          <w:rFonts w:ascii="Times New Roman" w:hAnsi="Times New Roman" w:cs="Times New Roman"/>
+          <w:noProof/>
+        </w:rPr>
+        <w:drawing>
+          <wp:inline distT="0" distB="0" distL="0" distR="0">
+            <wp:extent cx="555850" cy="3408884"/>
+            <wp:effectExtent l="19050" t="0" r="0" b="0"/>
+            <wp:docPr id="2" name="Obraz 4"/>
+            <wp:cNvGraphicFramePr>
+              <a:graphicFrameLocks xmlns:a="http://schemas.openxmlformats.org/drawingml/2006/main" noChangeAspect="1"/>
+            </wp:cNvGraphicFramePr>
+            <a:graphic xmlns:a="http://schemas.openxmlformats.org/drawingml/2006/main">
+              <a:graphicData uri="http://schemas.openxmlformats.org/drawingml/2006/picture">
+                <pic:pic xmlns:pic="http://schemas.openxmlformats.org/drawingml/2006/picture">
+                  <pic:nvPicPr>
+                    <pic:cNvPr id="1" name=""/>
+                    <pic:cNvPicPr/>
+                  </pic:nvPicPr>
+                  <pic:blipFill>
+                    <a:blip r:embed="rId14"/>
+                    <a:stretch>
+                      <a:fillRect/>
+                    </a:stretch>
+                  </pic:blipFill>
+                  <pic:spPr>
+                    <a:xfrm>
+                      <a:off x="0" y="0"/>
+                      <a:ext cx="581569" cy="3566613"/>
+                    </a:xfrm>
+                    <a:prstGeom prst="rect">
+                      <a:avLst/>
+                    </a:prstGeom>
+                  </pic:spPr>
+                </pic:pic>
+              </a:graphicData>
+            </a:graphic>
+          </wp:inline>
+        </w:drawing>
+      </w:r>
+    </w:p>
+    <w:p>
+      <w:pPr>
+        <w:pStyle w:val="Akapitzlist"/>
+        <w:ind w:left="927"/>
+        <w:rPr>
+          <w:rFonts w:ascii="Times New Roman" w:hAnsi="Times New Roman" w:cs="Times New Roman"/>
+          <w:sz w:val="16"/>
+          <w:szCs w:val="16"/>
+        </w:rPr>
+      </w:pPr>
+      <w:r>
+        <w:rPr>
+          <w:rFonts w:ascii="Times New Roman" w:hAnsi="Times New Roman" w:cs="Times New Roman"/>
+          <w:sz w:val="16"/>
+          <w:szCs w:val="16"/>
+        </w:rPr>
+        <w:t>Zmienna Gabor, po lewej stronie Matlab, po prawej R.</w:t>
+      </w:r>
+    </w:p>
+    <w:p>
+      <w:pPr>
+        <w:pStyle w:val="Akapitzlist"/>
+        <w:ind w:left="927"/>
+        <w:rPr>
+          <w:rFonts w:ascii="Times New Roman" w:hAnsi="Times New Roman" w:cs="Times New Roman"/>
+          <w:sz w:val="16"/>
+          <w:szCs w:val="16"/>
+        </w:rPr>
+      </w:pPr>
+    </w:p>
+    <w:p>
+      <w:pPr>
+        <w:pStyle w:val="Akapitzlist"/>
+        <w:ind w:left="927"/>
+        <w:rPr>
+          <w:rFonts w:ascii="Times New Roman" w:hAnsi="Times New Roman" w:cs="Times New Roman"/>
+          <w:sz w:val="16"/>
+          <w:szCs w:val="16"/>
+        </w:rPr>
+      </w:pPr>
+    </w:p>
+    <w:p>
+      <w:pPr>
+        <w:pStyle w:val="Akapitzlist"/>
+        <w:ind w:left="927"/>
+        <w:rPr>
+          <w:rFonts w:ascii="Times New Roman" w:hAnsi="Times New Roman" w:cs="Times New Roman"/>
+          <w:sz w:val="16"/>
+          <w:szCs w:val="16"/>
+        </w:rPr>
+      </w:pPr>
+    </w:p>
+    <w:p>
+      <w:pPr>
+        <w:pStyle w:val="Akapitzlist"/>
+        <w:ind w:left="927"/>
+        <w:rPr>
+          <w:rFonts w:ascii="Times New Roman" w:hAnsi="Times New Roman" w:cs="Times New Roman"/>
+          <w:sz w:val="16"/>
+          <w:szCs w:val="16"/>
+        </w:rPr>
+      </w:pPr>
+    </w:p>
+    <w:p>
+      <w:pPr>
+        <w:pStyle w:val="Akapitzlist"/>
+        <w:ind w:left="927"/>
+        <w:rPr>
+          <w:rFonts w:ascii="Times New Roman" w:hAnsi="Times New Roman" w:cs="Times New Roman"/>
+          <w:sz w:val="16"/>
+          <w:szCs w:val="16"/>
+        </w:rPr>
+      </w:pPr>
+    </w:p>
+    <w:p>
+      <w:pPr>
+        <w:pStyle w:val="Akapitzlist"/>
+        <w:ind w:left="927"/>
+        <w:rPr>
+          <w:rFonts w:ascii="Times New Roman" w:hAnsi="Times New Roman" w:cs="Times New Roman"/>
+          <w:sz w:val="16"/>
+          <w:szCs w:val="16"/>
+        </w:rPr>
+      </w:pPr>
+    </w:p>
+    <w:p>
+      <w:pPr>
+        <w:pStyle w:val="Akapitzlist"/>
+        <w:ind w:left="927"/>
+        <w:rPr>
+          <w:rFonts w:ascii="Times New Roman" w:hAnsi="Times New Roman" w:cs="Times New Roman"/>
+          <w:sz w:val="16"/>
+          <w:szCs w:val="16"/>
+        </w:rPr>
+      </w:pPr>
+    </w:p>
+    <w:p>
+      <w:pPr>
+        <w:pStyle w:val="Akapitzlist"/>
+        <w:ind w:left="927"/>
+        <w:rPr>
+          <w:rFonts w:ascii="Times New Roman" w:hAnsi="Times New Roman" w:cs="Times New Roman"/>
+          <w:sz w:val="16"/>
+          <w:szCs w:val="16"/>
+        </w:rPr>
+      </w:pPr>
+    </w:p>
+    <w:p>
+      <w:pPr>
+        <w:pStyle w:val="Akapitzlist"/>
+        <w:ind w:left="927"/>
+        <w:rPr>
+          <w:rFonts w:ascii="Times New Roman" w:hAnsi="Times New Roman" w:cs="Times New Roman"/>
+          <w:sz w:val="16"/>
+          <w:szCs w:val="16"/>
+        </w:rPr>
+      </w:pPr>
+    </w:p>
+    <w:p>
+      <w:pPr>
+        <w:pStyle w:val="Akapitzlist"/>
+        <w:numPr>
+          <w:ilvl w:val="0"/>
+          <w:numId w:val="3"/>
+        </w:numPr>
+        <w:rPr>
+          <w:rFonts w:ascii="Times New Roman" w:hAnsi="Times New Roman" w:cs="Times New Roman"/>
+        </w:rPr>
+      </w:pPr>
+      <w:r>
+        <w:rPr>
+          <w:rFonts w:ascii="Times New Roman" w:hAnsi="Times New Roman" w:cs="Times New Roman"/>
+        </w:rPr>
+        <w:t>Filters</w:t>
+      </w:r>
+    </w:p>
+    <w:p>
+      <w:pPr>
+        <w:pStyle w:val="Akapitzlist"/>
+        <w:ind w:left="927"/>
+        <w:rPr>
+          <w:rFonts w:ascii="Times New Roman" w:hAnsi="Times New Roman" w:cs="Times New Roman"/>
+        </w:rPr>
+      </w:pPr>
+      <w:r>
+        <w:rPr>
+          <w:rFonts w:ascii="Times New Roman" w:hAnsi="Times New Roman" w:cs="Times New Roman"/>
+          <w:noProof/>
+        </w:rPr>
+        <w:drawing>
+          <wp:inline distT="0" distB="0" distL="0" distR="0">
+            <wp:extent cx="4092092" cy="2324354"/>
+            <wp:effectExtent l="19050" t="0" r="3658" b="0"/>
+            <wp:docPr id="6" name="Obraz 1"/>
+            <wp:cNvGraphicFramePr>
+              <a:graphicFrameLocks xmlns:a="http://schemas.openxmlformats.org/drawingml/2006/main" noChangeAspect="1"/>
+            </wp:cNvGraphicFramePr>
+            <a:graphic xmlns:a="http://schemas.openxmlformats.org/drawingml/2006/main">
+              <a:graphicData uri="http://schemas.openxmlformats.org/drawingml/2006/picture">
+                <pic:pic xmlns:pic="http://schemas.openxmlformats.org/drawingml/2006/picture">
+                  <pic:nvPicPr>
+                    <pic:cNvPr id="1" name=""/>
+                    <pic:cNvPicPr/>
+                  </pic:nvPicPr>
+                  <pic:blipFill>
+                    <a:blip r:embed="rId15"/>
+                    <a:stretch>
+                      <a:fillRect/>
+                    </a:stretch>
+                  </pic:blipFill>
+                  <pic:spPr>
+                    <a:xfrm>
+                      <a:off x="0" y="0"/>
+                      <a:ext cx="4088768" cy="2322466"/>
+                    </a:xfrm>
+                    <a:prstGeom prst="rect">
+                      <a:avLst/>
+                    </a:prstGeom>
+                  </pic:spPr>
+                </pic:pic>
+              </a:graphicData>
+            </a:graphic>
+          </wp:inline>
+        </w:drawing>
+      </w:r>
+    </w:p>
+    <w:p>
+      <w:pPr>
+        <w:pStyle w:val="Akapitzlist"/>
+        <w:ind w:left="927"/>
+        <w:rPr>
+          <w:rFonts w:ascii="Times New Roman" w:hAnsi="Times New Roman" w:cs="Times New Roman"/>
+          <w:sz w:val="16"/>
+          <w:szCs w:val="16"/>
+        </w:rPr>
+      </w:pPr>
+      <w:r>
+        <w:rPr>
+          <w:rFonts w:ascii="Times New Roman" w:hAnsi="Times New Roman" w:cs="Times New Roman"/>
+          <w:sz w:val="16"/>
+          <w:szCs w:val="16"/>
+        </w:rPr>
+        <w:t>Zmienna filters w środowisku Matlab</w:t>
+      </w:r>
+    </w:p>
+    <w:p>
+      <w:pPr>
+        <w:pStyle w:val="Akapitzlist"/>
+        <w:ind w:left="927"/>
+        <w:rPr>
+          <w:rFonts w:ascii="Times New Roman" w:hAnsi="Times New Roman" w:cs="Times New Roman"/>
+        </w:rPr>
+      </w:pPr>
+    </w:p>
+    <w:p>
+      <w:pPr>
+        <w:pStyle w:val="Akapitzlist"/>
+        <w:ind w:left="927"/>
+        <w:rPr>
+          <w:rFonts w:ascii="Times New Roman" w:hAnsi="Times New Roman" w:cs="Times New Roman"/>
+        </w:rPr>
+      </w:pPr>
+      <w:r>
+        <w:rPr>
+          <w:rFonts w:ascii="Times New Roman" w:hAnsi="Times New Roman" w:cs="Times New Roman"/>
+          <w:noProof/>
+        </w:rPr>
+        <w:drawing>
+          <wp:inline distT="0" distB="0" distL="0" distR="0">
+            <wp:extent cx="4123996" cy="2940711"/>
+            <wp:effectExtent l="19050" t="0" r="0" b="0"/>
+            <wp:docPr id="7" name="Obraz 2"/>
+            <wp:cNvGraphicFramePr>
+              <a:graphicFrameLocks xmlns:a="http://schemas.openxmlformats.org/drawingml/2006/main" noChangeAspect="1"/>
+            </wp:cNvGraphicFramePr>
+            <a:graphic xmlns:a="http://schemas.openxmlformats.org/drawingml/2006/main">
+              <a:graphicData uri="http://schemas.openxmlformats.org/drawingml/2006/picture">
+                <pic:pic xmlns:pic="http://schemas.openxmlformats.org/drawingml/2006/picture">
+                  <pic:nvPicPr>
+                    <pic:cNvPr id="1" name=""/>
+                    <pic:cNvPicPr/>
+                  </pic:nvPicPr>
+                  <pic:blipFill>
+                    <a:blip r:embed="rId16"/>
+                    <a:stretch>
+                      <a:fillRect/>
+                    </a:stretch>
+                  </pic:blipFill>
+                  <pic:spPr>
+                    <a:xfrm>
+                      <a:off x="0" y="0"/>
                       <a:ext cx="4138044" cy="2950728"/>
                     </a:xfrm>
                     <a:prstGeom prst="rect">
@@ -509,12 +1414,14 @@
         <w:pStyle w:val="Akapitzlist"/>
         <w:ind w:left="927"/>
         <w:rPr>
+          <w:rFonts w:ascii="Times New Roman" w:hAnsi="Times New Roman" w:cs="Times New Roman"/>
           <w:sz w:val="16"/>
           <w:szCs w:val="16"/>
         </w:rPr>
       </w:pPr>
       <w:r>
         <w:rPr>
+          <w:rFonts w:ascii="Times New Roman" w:hAnsi="Times New Roman" w:cs="Times New Roman"/>
           <w:sz w:val="16"/>
           <w:szCs w:val="16"/>
         </w:rPr>
@@ -525,84 +1432,126 @@
       <w:pPr>
         <w:pStyle w:val="Akapitzlist"/>
         <w:ind w:left="927"/>
+        <w:rPr>
+          <w:rFonts w:ascii="Times New Roman" w:hAnsi="Times New Roman" w:cs="Times New Roman"/>
+        </w:rPr>
       </w:pPr>
     </w:p>
     <w:p>
       <w:pPr>
         <w:pStyle w:val="Akapitzlist"/>
         <w:ind w:left="927"/>
+        <w:rPr>
+          <w:rFonts w:ascii="Times New Roman" w:hAnsi="Times New Roman" w:cs="Times New Roman"/>
+        </w:rPr>
       </w:pPr>
     </w:p>
     <w:p>
       <w:pPr>
         <w:pStyle w:val="Akapitzlist"/>
         <w:ind w:left="927"/>
+        <w:rPr>
+          <w:rFonts w:ascii="Times New Roman" w:hAnsi="Times New Roman" w:cs="Times New Roman"/>
+        </w:rPr>
       </w:pPr>
     </w:p>
     <w:p>
       <w:pPr>
         <w:pStyle w:val="Akapitzlist"/>
         <w:ind w:left="927"/>
+        <w:rPr>
+          <w:rFonts w:ascii="Times New Roman" w:hAnsi="Times New Roman" w:cs="Times New Roman"/>
+        </w:rPr>
       </w:pPr>
     </w:p>
     <w:p>
       <w:pPr>
         <w:pStyle w:val="Akapitzlist"/>
         <w:ind w:left="927"/>
+        <w:rPr>
+          <w:rFonts w:ascii="Times New Roman" w:hAnsi="Times New Roman" w:cs="Times New Roman"/>
+        </w:rPr>
       </w:pPr>
     </w:p>
     <w:p>
       <w:pPr>
         <w:pStyle w:val="Akapitzlist"/>
         <w:ind w:left="927"/>
+        <w:rPr>
+          <w:rFonts w:ascii="Times New Roman" w:hAnsi="Times New Roman" w:cs="Times New Roman"/>
+        </w:rPr>
       </w:pPr>
     </w:p>
     <w:p>
       <w:pPr>
         <w:pStyle w:val="Akapitzlist"/>
         <w:ind w:left="927"/>
+        <w:rPr>
+          <w:rFonts w:ascii="Times New Roman" w:hAnsi="Times New Roman" w:cs="Times New Roman"/>
+        </w:rPr>
       </w:pPr>
     </w:p>
     <w:p>
       <w:pPr>
         <w:pStyle w:val="Akapitzlist"/>
         <w:ind w:left="927"/>
+        <w:rPr>
+          <w:rFonts w:ascii="Times New Roman" w:hAnsi="Times New Roman" w:cs="Times New Roman"/>
+        </w:rPr>
       </w:pPr>
     </w:p>
     <w:p>
       <w:pPr>
         <w:pStyle w:val="Akapitzlist"/>
         <w:ind w:left="927"/>
+        <w:rPr>
+          <w:rFonts w:ascii="Times New Roman" w:hAnsi="Times New Roman" w:cs="Times New Roman"/>
+        </w:rPr>
       </w:pPr>
     </w:p>
     <w:p>
       <w:pPr>
         <w:pStyle w:val="Akapitzlist"/>
         <w:ind w:left="927"/>
+        <w:rPr>
+          <w:rFonts w:ascii="Times New Roman" w:hAnsi="Times New Roman" w:cs="Times New Roman"/>
+        </w:rPr>
       </w:pPr>
     </w:p>
     <w:p>
       <w:pPr>
         <w:pStyle w:val="Akapitzlist"/>
         <w:ind w:left="927"/>
+        <w:rPr>
+          <w:rFonts w:ascii="Times New Roman" w:hAnsi="Times New Roman" w:cs="Times New Roman"/>
+        </w:rPr>
       </w:pPr>
     </w:p>
     <w:p>
       <w:pPr>
         <w:pStyle w:val="Akapitzlist"/>
         <w:ind w:left="927"/>
+        <w:rPr>
+          <w:rFonts w:ascii="Times New Roman" w:hAnsi="Times New Roman" w:cs="Times New Roman"/>
+        </w:rPr>
       </w:pPr>
     </w:p>
     <w:p>
       <w:pPr>
         <w:pStyle w:val="Akapitzlist"/>
         <w:ind w:left="927"/>
+        <w:rPr>
+          <w:rFonts w:ascii="Times New Roman" w:hAnsi="Times New Roman" w:cs="Times New Roman"/>
+        </w:rPr>
       </w:pPr>
     </w:p>
     <w:p>
       <w:pPr>
         <w:pStyle w:val="Akapitzlist"/>
         <w:ind w:left="927"/>
+        <w:rPr>
+          <w:rFonts w:ascii="Times New Roman" w:hAnsi="Times New Roman" w:cs="Times New Roman"/>
+        </w:rPr>
       </w:pPr>
     </w:p>
     <w:p>
@@ -612,8 +1561,14 @@
           <w:ilvl w:val="0"/>
           <w:numId w:val="3"/>
         </w:numPr>
-      </w:pPr>
-      <w:r>
+        <w:rPr>
+          <w:rFonts w:ascii="Times New Roman" w:hAnsi="Times New Roman" w:cs="Times New Roman"/>
+        </w:rPr>
+      </w:pPr>
+      <w:r>
+        <w:rPr>
+          <w:rFonts w:ascii="Times New Roman" w:hAnsi="Times New Roman" w:cs="Times New Roman"/>
+        </w:rPr>
         <w:lastRenderedPageBreak/>
         <w:t>C2res</w:t>
       </w:r>
@@ -622,9 +1577,13 @@
       <w:pPr>
         <w:pStyle w:val="Akapitzlist"/>
         <w:ind w:left="927"/>
-      </w:pPr>
-      <w:r>
-        <w:rPr>
+        <w:rPr>
+          <w:rFonts w:ascii="Times New Roman" w:hAnsi="Times New Roman" w:cs="Times New Roman"/>
+        </w:rPr>
+      </w:pPr>
+      <w:r>
+        <w:rPr>
+          <w:rFonts w:ascii="Times New Roman" w:hAnsi="Times New Roman" w:cs="Times New Roman"/>
           <w:noProof/>
         </w:rPr>
         <w:drawing>
@@ -645,7 +1604,7 @@
                     </pic:cNvPicPr>
                   </pic:nvPicPr>
                   <pic:blipFill>
-                    <a:blip r:embed="rId13"/>
+                    <a:blip r:embed="rId17"/>
                     <a:srcRect/>
                     <a:stretch>
                       <a:fillRect/>
@@ -674,13 +1633,15 @@
         </w:drawing>
       </w:r>
       <w:r>
+        <w:rPr>
+          <w:rFonts w:ascii="Times New Roman" w:hAnsi="Times New Roman" w:cs="Times New Roman"/>
+        </w:rPr>
         <w:tab/>
-      </w:r>
-      <w:r>
         <w:t xml:space="preserve"> </w:t>
       </w:r>
       <w:r>
         <w:rPr>
+          <w:rFonts w:ascii="Times New Roman" w:hAnsi="Times New Roman" w:cs="Times New Roman"/>
           <w:noProof/>
         </w:rPr>
         <w:drawing>
@@ -701,7 +1662,7 @@
                     </pic:cNvPicPr>
                   </pic:nvPicPr>
                   <pic:blipFill>
-                    <a:blip r:embed="rId14"/>
+                    <a:blip r:embed="rId18"/>
                     <a:srcRect/>
                     <a:stretch>
                       <a:fillRect/>
@@ -734,12 +1695,14 @@
       <w:pPr>
         <w:pStyle w:val="Akapitzlist"/>
         <w:rPr>
+          <w:rFonts w:ascii="Times New Roman" w:hAnsi="Times New Roman" w:cs="Times New Roman"/>
           <w:sz w:val="16"/>
           <w:szCs w:val="16"/>
         </w:rPr>
       </w:pPr>
       <w:r>
         <w:rPr>
+          <w:rFonts w:ascii="Times New Roman" w:hAnsi="Times New Roman" w:cs="Times New Roman"/>
           <w:sz w:val="16"/>
           <w:szCs w:val="16"/>
         </w:rPr>
@@ -750,6 +1713,7 @@
       <w:pPr>
         <w:pStyle w:val="Akapitzlist"/>
         <w:rPr>
+          <w:rFonts w:ascii="Times New Roman" w:hAnsi="Times New Roman" w:cs="Times New Roman"/>
           <w:sz w:val="16"/>
           <w:szCs w:val="16"/>
         </w:rPr>
@@ -763,43 +1727,63 @@
           <w:numId w:val="2"/>
         </w:numPr>
         <w:ind w:left="567" w:hanging="567"/>
-      </w:pPr>
-      <w:r>
+        <w:rPr>
+          <w:rFonts w:ascii="Times New Roman" w:hAnsi="Times New Roman" w:cs="Times New Roman"/>
+          <w:lang w:val="en-GB"/>
+        </w:rPr>
+      </w:pPr>
+      <w:r>
+        <w:rPr>
+          <w:rFonts w:ascii="Times New Roman" w:hAnsi="Times New Roman" w:cs="Times New Roman"/>
+          <w:lang w:val="en-GB"/>
+        </w:rPr>
         <w:t xml:space="preserve">Przeprowadzenie eksperymentu opisanego w artykule </w:t>
       </w:r>
       <w:r>
         <w:rPr>
+          <w:rFonts w:ascii="Times New Roman" w:hAnsi="Times New Roman" w:cs="Times New Roman"/>
           <w:i/>
-        </w:rPr>
-        <w:t>„A feedforward architecture accounts for rapid categorization”( Thomas Serre, Aude Oliva, Tomaso Poggio)</w:t>
-      </w:r>
-      <w:r>
-        <w:rPr>
-          <w:i/>
-        </w:rPr>
-        <w:t xml:space="preserve">. </w:t>
+          <w:lang w:val="en-GB"/>
+        </w:rPr>
+        <w:t xml:space="preserve">„A feedforward architecture accounts for rapid categorization”( Thomas Serre, Aude Oliva, Tomaso Poggio). </w:t>
       </w:r>
     </w:p>
     <w:p>
       <w:pPr>
         <w:ind w:firstLine="567"/>
-      </w:pPr>
-      <w:r>
+        <w:rPr>
+          <w:rFonts w:ascii="Times New Roman" w:hAnsi="Times New Roman" w:cs="Times New Roman"/>
+        </w:rPr>
+      </w:pPr>
+      <w:r>
+        <w:rPr>
+          <w:rFonts w:ascii="Times New Roman" w:hAnsi="Times New Roman" w:cs="Times New Roman"/>
+        </w:rPr>
         <w:t xml:space="preserve">Eksperyment ten polegał na porównywaniu zdolności rozpoznawania człowieka oraz algorytmu czy na obrazku jest zwierzę czy nie. Jako danych do eksperymentu użyliśmy tej samej bazy </w:t>
       </w:r>
       <w:r>
+        <w:rPr>
+          <w:rFonts w:ascii="Times New Roman" w:hAnsi="Times New Roman" w:cs="Times New Roman"/>
+        </w:rPr>
         <w:t>obrazków, która</w:t>
       </w:r>
       <w:r>
+        <w:rPr>
+          <w:rFonts w:ascii="Times New Roman" w:hAnsi="Times New Roman" w:cs="Times New Roman"/>
+        </w:rPr>
         <w:t xml:space="preserve"> została użyta w oryginalnym eksperymencie. Do przeprowadzeniu testu na ludziach stworzyliśmy prostą aplik akacją wyświetlającą obrazki przez określony czas, oraz zliczającej poprawne i niepoprawne odpowiedzi. Aplikacja prezentuje się następująco : </w:t>
       </w:r>
     </w:p>
     <w:p>
       <w:pPr>
         <w:ind w:firstLine="567"/>
-      </w:pPr>
-      <w:r>
-        <w:rPr>
+        <w:rPr>
+          <w:rFonts w:ascii="Times New Roman" w:hAnsi="Times New Roman" w:cs="Times New Roman"/>
+        </w:rPr>
+      </w:pPr>
+      <w:r>
+        <w:rPr>
+          <w:rFonts w:ascii="Times New Roman" w:hAnsi="Times New Roman" w:cs="Times New Roman"/>
           <w:noProof/>
         </w:rPr>
         <w:drawing>
@@ -820,7 +1804,7 @@
                     </pic:cNvPicPr>
                   </pic:nvPicPr>
                   <pic:blipFill>
-                    <a:blip r:embed="rId15"/>
+                    <a:blip r:embed="rId19"/>
                     <a:srcRect/>
                     <a:stretch>
                       <a:fillRect/>
@@ -852,71 +1836,140 @@
     <w:p>
       <w:pPr>
         <w:ind w:firstLine="567"/>
+        <w:rPr>
+          <w:rFonts w:ascii="Times New Roman" w:hAnsi="Times New Roman" w:cs="Times New Roman"/>
+        </w:rPr>
       </w:pPr>
     </w:p>
     <w:p>
       <w:pPr>
         <w:ind w:firstLine="567"/>
-      </w:pPr>
-      <w:r>
+        <w:rPr>
+          <w:rFonts w:ascii="Times New Roman" w:hAnsi="Times New Roman" w:cs="Times New Roman"/>
+        </w:rPr>
+      </w:pPr>
+      <w:r>
+        <w:rPr>
+          <w:rFonts w:ascii="Times New Roman" w:hAnsi="Times New Roman" w:cs="Times New Roman"/>
+        </w:rPr>
         <w:lastRenderedPageBreak/>
         <w:t xml:space="preserve">Przed przystąpieniem do eksperymentu należy po lewej stronie na dole z rozwijalnej listy </w:t>
       </w:r>
       <w:r>
+        <w:rPr>
+          <w:rFonts w:ascii="Times New Roman" w:hAnsi="Times New Roman" w:cs="Times New Roman"/>
+        </w:rPr>
         <w:t>wybrać, jaką</w:t>
       </w:r>
       <w:r>
+        <w:rPr>
+          <w:rFonts w:ascii="Times New Roman" w:hAnsi="Times New Roman" w:cs="Times New Roman"/>
+        </w:rPr>
         <w:t xml:space="preserve"> kategorię obrazków chcemy mieć wyświetlaną. Następnie po prawej stronie na dole wpisujemy </w:t>
       </w:r>
       <w:r>
+        <w:rPr>
+          <w:rFonts w:ascii="Times New Roman" w:hAnsi="Times New Roman" w:cs="Times New Roman"/>
+        </w:rPr>
         <w:t>czas, przez jaki</w:t>
       </w:r>
       <w:r>
+        <w:rPr>
+          <w:rFonts w:ascii="Times New Roman" w:hAnsi="Times New Roman" w:cs="Times New Roman"/>
+        </w:rPr>
         <w:t xml:space="preserve"> obrazki mają być wyświetlane. Następnie</w:t>
       </w:r>
       <w:r>
+        <w:rPr>
+          <w:rFonts w:ascii="Times New Roman" w:hAnsi="Times New Roman" w:cs="Times New Roman"/>
+        </w:rPr>
         <w:t>,</w:t>
       </w:r>
       <w:r>
+        <w:rPr>
+          <w:rFonts w:ascii="Times New Roman" w:hAnsi="Times New Roman" w:cs="Times New Roman"/>
+        </w:rPr>
         <w:t xml:space="preserve"> aby rozpocząć eksperyment należy kliknąć przycisk „Start”. Po każdym wyświetlonym obrazku klikamy „Yes”</w:t>
       </w:r>
       <w:r>
+        <w:rPr>
+          <w:rFonts w:ascii="Times New Roman" w:hAnsi="Times New Roman" w:cs="Times New Roman"/>
+        </w:rPr>
         <w:t>,</w:t>
       </w:r>
       <w:r>
+        <w:rPr>
+          <w:rFonts w:ascii="Times New Roman" w:hAnsi="Times New Roman" w:cs="Times New Roman"/>
+        </w:rPr>
         <w:t xml:space="preserve"> j</w:t>
       </w:r>
       <w:r>
+        <w:rPr>
+          <w:rFonts w:ascii="Times New Roman" w:hAnsi="Times New Roman" w:cs="Times New Roman"/>
+        </w:rPr>
         <w:t xml:space="preserve">eżeli uważamy, </w:t>
       </w:r>
       <w:r>
+        <w:rPr>
+          <w:rFonts w:ascii="Times New Roman" w:hAnsi="Times New Roman" w:cs="Times New Roman"/>
+        </w:rPr>
         <w:t>że zwierzę było na obrazku lub „No” jeżeli uważamy że zwierzęcia na obrazku nie było. Po zakończeniu eksperymentu zostanie wyświetlone okno z podsumowaniem.</w:t>
       </w:r>
-    </w:p>
-    <w:p>
-      <w:pPr>
-        <w:ind w:firstLine="567"/>
-      </w:pPr>
     </w:p>
     <w:p>
       <w:pPr>
         <w:pStyle w:val="Akapitzlist"/>
         <w:numPr>
           <w:ilvl w:val="0"/>
-          <w:numId w:val="2"/>
+          <w:numId w:val="4"/>
         </w:numPr>
-        <w:ind w:left="567" w:hanging="567"/>
-      </w:pPr>
-      <w:r>
-        <w:t>Wyniki:</w:t>
+        <w:rPr>
+          <w:rFonts w:ascii="Times New Roman" w:hAnsi="Times New Roman" w:cs="Times New Roman"/>
+          <w:b/>
+          <w:sz w:val="32"/>
+          <w:szCs w:val="32"/>
+        </w:rPr>
+      </w:pPr>
+      <w:r>
+        <w:rPr>
+          <w:rFonts w:ascii="Times New Roman" w:hAnsi="Times New Roman" w:cs="Times New Roman"/>
+          <w:b/>
+          <w:sz w:val="32"/>
+          <w:szCs w:val="32"/>
+        </w:rPr>
+        <w:t>Wyniki</w:t>
+      </w:r>
+      <w:r>
+        <w:rPr>
+          <w:rFonts w:ascii="Times New Roman" w:hAnsi="Times New Roman" w:cs="Times New Roman"/>
+          <w:b/>
+          <w:sz w:val="32"/>
+          <w:szCs w:val="32"/>
+        </w:rPr>
+        <w:t>:</w:t>
       </w:r>
     </w:p>
     <w:p>
       <w:pPr>
         <w:pStyle w:val="Akapitzlist"/>
         <w:ind w:left="567"/>
-      </w:pPr>
-      <w:r>
+        <w:rPr>
+          <w:rFonts w:ascii="Times New Roman" w:hAnsi="Times New Roman" w:cs="Times New Roman"/>
+        </w:rPr>
+      </w:pPr>
+    </w:p>
+    <w:p>
+      <w:pPr>
+        <w:pStyle w:val="Akapitzlist"/>
+        <w:ind w:left="567"/>
+        <w:rPr>
+          <w:rFonts w:ascii="Times New Roman" w:hAnsi="Times New Roman" w:cs="Times New Roman"/>
+        </w:rPr>
+      </w:pPr>
+      <w:r>
+        <w:rPr>
+          <w:rFonts w:ascii="Times New Roman" w:hAnsi="Times New Roman" w:cs="Times New Roman"/>
+        </w:rPr>
         <w:t>Eksperyment został przeprowadzony dla różnych zestawów danych oraz dla różnych czasów pomiędzy wyświetlaniem obrazka i jest maski.</w:t>
       </w:r>
     </w:p>
@@ -924,15 +1977,22 @@
       <w:pPr>
         <w:pStyle w:val="Akapitzlist"/>
         <w:ind w:left="567"/>
+        <w:rPr>
+          <w:rFonts w:ascii="Times New Roman" w:hAnsi="Times New Roman" w:cs="Times New Roman"/>
+        </w:rPr>
       </w:pPr>
     </w:p>
     <w:p>
       <w:pPr>
         <w:pStyle w:val="Akapitzlist"/>
         <w:ind w:left="1080"/>
-      </w:pPr>
-      <w:r>
-        <w:rPr>
+        <w:rPr>
+          <w:rFonts w:ascii="Times New Roman" w:hAnsi="Times New Roman" w:cs="Times New Roman"/>
+        </w:rPr>
+      </w:pPr>
+      <w:r>
+        <w:rPr>
+          <w:rFonts w:ascii="Times New Roman" w:hAnsi="Times New Roman" w:cs="Times New Roman"/>
           <w:noProof/>
         </w:rPr>
         <w:drawing>
@@ -953,7 +2013,7 @@
                     </pic:cNvPicPr>
                   </pic:nvPicPr>
                   <pic:blipFill>
-                    <a:blip r:embed="rId16"/>
+                    <a:blip r:embed="rId20"/>
                     <a:srcRect/>
                     <a:stretch>
                       <a:fillRect/>
@@ -987,17 +2047,87 @@
         <w:pStyle w:val="Akapitzlist"/>
         <w:ind w:left="1080"/>
         <w:rPr>
+          <w:rFonts w:ascii="Times New Roman" w:hAnsi="Times New Roman" w:cs="Times New Roman"/>
           <w:sz w:val="16"/>
           <w:szCs w:val="16"/>
         </w:rPr>
       </w:pPr>
       <w:r>
         <w:rPr>
+          <w:rFonts w:ascii="Times New Roman" w:hAnsi="Times New Roman" w:cs="Times New Roman"/>
           <w:sz w:val="16"/>
           <w:szCs w:val="16"/>
         </w:rPr>
         <w:t>Wyniki uzyskane w oryginalnym eksperymencie</w:t>
       </w:r>
+    </w:p>
+    <w:p>
+      <w:pPr>
+        <w:pStyle w:val="Akapitzlist"/>
+        <w:ind w:left="1080"/>
+        <w:rPr>
+          <w:rFonts w:ascii="Times New Roman" w:hAnsi="Times New Roman" w:cs="Times New Roman"/>
+          <w:b/>
+          <w:sz w:val="16"/>
+          <w:szCs w:val="16"/>
+        </w:rPr>
+      </w:pPr>
+    </w:p>
+    <w:p>
+      <w:pPr>
+        <w:pStyle w:val="Akapitzlist"/>
+        <w:numPr>
+          <w:ilvl w:val="0"/>
+          <w:numId w:val="4"/>
+        </w:numPr>
+        <w:rPr>
+          <w:rFonts w:ascii="Times New Roman" w:hAnsi="Times New Roman" w:cs="Times New Roman"/>
+          <w:b/>
+          <w:sz w:val="16"/>
+          <w:szCs w:val="16"/>
+        </w:rPr>
+      </w:pPr>
+      <w:r>
+        <w:rPr>
+          <w:rFonts w:ascii="Times New Roman" w:hAnsi="Times New Roman" w:cs="Times New Roman"/>
+          <w:b/>
+          <w:sz w:val="32"/>
+          <w:szCs w:val="32"/>
+        </w:rPr>
+        <w:t>Wnioski</w:t>
+      </w:r>
+    </w:p>
+    <w:p>
+      <w:pPr>
+        <w:pStyle w:val="Akapitzlist"/>
+        <w:ind w:left="360"/>
+        <w:rPr>
+          <w:rFonts w:ascii="Times New Roman" w:hAnsi="Times New Roman" w:cs="Times New Roman"/>
+          <w:sz w:val="24"/>
+          <w:szCs w:val="24"/>
+        </w:rPr>
+      </w:pPr>
+    </w:p>
+    <w:p>
+      <w:pPr>
+        <w:pStyle w:val="Akapitzlist"/>
+        <w:ind w:left="360"/>
+        <w:rPr>
+          <w:rFonts w:ascii="Times New Roman" w:hAnsi="Times New Roman" w:cs="Times New Roman"/>
+          <w:sz w:val="24"/>
+          <w:szCs w:val="24"/>
+        </w:rPr>
+      </w:pPr>
+      <w:r>
+        <w:rPr>
+          <w:rFonts w:ascii="Times New Roman" w:hAnsi="Times New Roman" w:cs="Times New Roman"/>
+          <w:sz w:val="24"/>
+          <w:szCs w:val="24"/>
+        </w:rPr>
+        <w:t>Dopisac!</w:t>
+      </w:r>
+      <w:bookmarkStart w:id="0" w:name="_GoBack"/>
+      <w:bookmarkEnd w:id="0"/>
     </w:p>
     <w:sectPr>
       <w:pgSz w:w="11906" w:h="16838"/>
@@ -1010,8 +2140,8 @@
 </file>
 
 <file path=word/endnotes.xml><?xml version="1.0" encoding="utf-8"?>
-<w:endnotes xmlns:ve="http://schemas.openxmlformats.org/markup-compatibility/2006" xmlns:o="urn:schemas-microsoft-com:office:office" xmlns:r="http://schemas.openxmlformats.org/officeDocument/2006/relationships" xmlns:m="http://schemas.openxmlformats.org/officeDocument/2006/math" xmlns:v="urn:schemas-microsoft-com:vml" xmlns:wp="http://schemas.openxmlformats.org/drawingml/2006/wordprocessingDrawing" xmlns:w10="urn:schemas-microsoft-com:office:word" xmlns:w="http://schemas.openxmlformats.org/wordprocessingml/2006/main" xmlns:wne="http://schemas.microsoft.com/office/word/2006/wordml">
-  <w:endnote w:type="separator" w:id="0">
+<w:endnotes xmlns:wpc="http://schemas.microsoft.com/office/word/2010/wordprocessingCanvas" xmlns:mc="http://schemas.openxmlformats.org/markup-compatibility/2006" xmlns:o="urn:schemas-microsoft-com:office:office" xmlns:r="http://schemas.openxmlformats.org/officeDocument/2006/relationships" xmlns:m="http://schemas.openxmlformats.org/officeDocument/2006/math" xmlns:v="urn:schemas-microsoft-com:vml" xmlns:wp14="http://schemas.microsoft.com/office/word/2010/wordprocessingDrawing" xmlns:wp="http://schemas.openxmlformats.org/drawingml/2006/wordprocessingDrawing" xmlns:w10="urn:schemas-microsoft-com:office:word" xmlns:w="http://schemas.openxmlformats.org/wordprocessingml/2006/main" xmlns:w14="http://schemas.microsoft.com/office/word/2010/wordml" xmlns:w15="http://schemas.microsoft.com/office/word/2012/wordml" xmlns:wpg="http://schemas.microsoft.com/office/word/2010/wordprocessingGroup" xmlns:wpi="http://schemas.microsoft.com/office/word/2010/wordprocessingInk" xmlns:wne="http://schemas.microsoft.com/office/word/2006/wordml" xmlns:wps="http://schemas.microsoft.com/office/word/2010/wordprocessingShape" mc:Ignorable="w14 w15 wp14">
+  <w:endnote w:type="separator" w:id="-1">
     <w:p>
       <w:pPr>
         <w:spacing w:after="0" w:line="240" w:lineRule="auto"/>
@@ -1021,7 +2151,7 @@
       </w:r>
     </w:p>
   </w:endnote>
-  <w:endnote w:type="continuationSeparator" w:id="1">
+  <w:endnote w:type="continuationSeparator" w:id="0">
     <w:p>
       <w:pPr>
         <w:spacing w:after="0" w:line="240" w:lineRule="auto"/>
@@ -1035,8 +2165,8 @@
 </file>
 
 <file path=word/footnotes.xml><?xml version="1.0" encoding="utf-8"?>
-<w:footnotes xmlns:ve="http://schemas.openxmlformats.org/markup-compatibility/2006" xmlns:o="urn:schemas-microsoft-com:office:office" xmlns:r="http://schemas.openxmlformats.org/officeDocument/2006/relationships" xmlns:m="http://schemas.openxmlformats.org/officeDocument/2006/math" xmlns:v="urn:schemas-microsoft-com:vml" xmlns:wp="http://schemas.openxmlformats.org/drawingml/2006/wordprocessingDrawing" xmlns:w10="urn:schemas-microsoft-com:office:word" xmlns:w="http://schemas.openxmlformats.org/wordprocessingml/2006/main" xmlns:wne="http://schemas.microsoft.com/office/word/2006/wordml">
-  <w:footnote w:type="separator" w:id="0">
+<w:footnotes xmlns:wpc="http://schemas.microsoft.com/office/word/2010/wordprocessingCanvas" xmlns:mc="http://schemas.openxmlformats.org/markup-compatibility/2006" xmlns:o="urn:schemas-microsoft-com:office:office" xmlns:r="http://schemas.openxmlformats.org/officeDocument/2006/relationships" xmlns:m="http://schemas.openxmlformats.org/officeDocument/2006/math" xmlns:v="urn:schemas-microsoft-com:vml" xmlns:wp14="http://schemas.microsoft.com/office/word/2010/wordprocessingDrawing" xmlns:wp="http://schemas.openxmlformats.org/drawingml/2006/wordprocessingDrawing" xmlns:w10="urn:schemas-microsoft-com:office:word" xmlns:w="http://schemas.openxmlformats.org/wordprocessingml/2006/main" xmlns:w14="http://schemas.microsoft.com/office/word/2010/wordml" xmlns:w15="http://schemas.microsoft.com/office/word/2012/wordml" xmlns:wpg="http://schemas.microsoft.com/office/word/2010/wordprocessingGroup" xmlns:wpi="http://schemas.microsoft.com/office/word/2010/wordprocessingInk" xmlns:wne="http://schemas.microsoft.com/office/word/2006/wordml" xmlns:wps="http://schemas.microsoft.com/office/word/2010/wordprocessingShape" mc:Ignorable="w14 w15 wp14">
+  <w:footnote w:type="separator" w:id="-1">
     <w:p>
       <w:pPr>
         <w:spacing w:after="0" w:line="240" w:lineRule="auto"/>
@@ -1046,7 +2176,7 @@
       </w:r>
     </w:p>
   </w:footnote>
-  <w:footnote w:type="continuationSeparator" w:id="1">
+  <w:footnote w:type="continuationSeparator" w:id="0">
     <w:p>
       <w:pPr>
         <w:spacing w:after="0" w:line="240" w:lineRule="auto"/>
@@ -1060,8 +2190,99 @@
 </file>
 
 <file path=word/numbering.xml><?xml version="1.0" encoding="utf-8"?>
-<w:numbering xmlns:ve="http://schemas.openxmlformats.org/markup-compatibility/2006" xmlns:o="urn:schemas-microsoft-com:office:office" xmlns:r="http://schemas.openxmlformats.org/officeDocument/2006/relationships" xmlns:m="http://schemas.openxmlformats.org/officeDocument/2006/math" xmlns:v="urn:schemas-microsoft-com:vml" xmlns:wp="http://schemas.openxmlformats.org/drawingml/2006/wordprocessingDrawing" xmlns:w10="urn:schemas-microsoft-com:office:word" xmlns:w="http://schemas.openxmlformats.org/wordprocessingml/2006/main" xmlns:wne="http://schemas.microsoft.com/office/word/2006/wordml">
+<w:numbering xmlns:wpc="http://schemas.microsoft.com/office/word/2010/wordprocessingCanvas" xmlns:mc="http://schemas.openxmlformats.org/markup-compatibility/2006" xmlns:o="urn:schemas-microsoft-com:office:office" xmlns:r="http://schemas.openxmlformats.org/officeDocument/2006/relationships" xmlns:m="http://schemas.openxmlformats.org/officeDocument/2006/math" xmlns:v="urn:schemas-microsoft-com:vml" xmlns:wp14="http://schemas.microsoft.com/office/word/2010/wordprocessingDrawing" xmlns:wp="http://schemas.openxmlformats.org/drawingml/2006/wordprocessingDrawing" xmlns:w10="urn:schemas-microsoft-com:office:word" xmlns:w="http://schemas.openxmlformats.org/wordprocessingml/2006/main" xmlns:w14="http://schemas.microsoft.com/office/word/2010/wordml" xmlns:w15="http://schemas.microsoft.com/office/word/2012/wordml" xmlns:wpg="http://schemas.microsoft.com/office/word/2010/wordprocessingGroup" xmlns:wpi="http://schemas.microsoft.com/office/word/2010/wordprocessingInk" xmlns:wne="http://schemas.microsoft.com/office/word/2006/wordml" xmlns:wps="http://schemas.microsoft.com/office/word/2010/wordprocessingShape" mc:Ignorable="w14 w15 wp14">
   <w:abstractNum w:abstractNumId="0">
+    <w:nsid w:val="178335F8"/>
+    <w:multiLevelType w:val="multilevel"/>
+    <w:tmpl w:val="3D3A26CA"/>
+    <w:lvl w:ilvl="0">
+      <w:start w:val="1"/>
+      <w:numFmt w:val="decimal"/>
+      <w:lvlText w:val="%1."/>
+      <w:lvlJc w:val="left"/>
+      <w:pPr>
+        <w:ind w:left="360" w:hanging="360"/>
+      </w:pPr>
+      <w:rPr>
+        <w:rFonts w:hint="default"/>
+        <w:sz w:val="32"/>
+        <w:szCs w:val="32"/>
+      </w:rPr>
+    </w:lvl>
+    <w:lvl w:ilvl="1">
+      <w:start w:val="1"/>
+      <w:numFmt w:val="decimal"/>
+      <w:lvlText w:val="%1.%2."/>
+      <w:lvlJc w:val="left"/>
+      <w:pPr>
+        <w:ind w:left="792" w:hanging="432"/>
+      </w:pPr>
+    </w:lvl>
+    <w:lvl w:ilvl="2">
+      <w:start w:val="1"/>
+      <w:numFmt w:val="decimal"/>
+      <w:lvlText w:val="%1.%2.%3."/>
+      <w:lvlJc w:val="left"/>
+      <w:pPr>
+        <w:ind w:left="1224" w:hanging="504"/>
+      </w:pPr>
+    </w:lvl>
+    <w:lvl w:ilvl="3">
+      <w:start w:val="1"/>
+      <w:numFmt w:val="decimal"/>
+      <w:lvlText w:val="%1.%2.%3.%4."/>
+      <w:lvlJc w:val="left"/>
+      <w:pPr>
+        <w:ind w:left="1728" w:hanging="648"/>
+      </w:pPr>
+    </w:lvl>
+    <w:lvl w:ilvl="4">
+      <w:start w:val="1"/>
+      <w:numFmt w:val="decimal"/>
+      <w:lvlText w:val="%1.%2.%3.%4.%5."/>
+      <w:lvlJc w:val="left"/>
+      <w:pPr>
+        <w:ind w:left="2232" w:hanging="792"/>
+      </w:pPr>
+    </w:lvl>
+    <w:lvl w:ilvl="5">
+      <w:start w:val="1"/>
+      <w:numFmt w:val="decimal"/>
+      <w:lvlText w:val="%1.%2.%3.%4.%5.%6."/>
+      <w:lvlJc w:val="left"/>
+      <w:pPr>
+        <w:ind w:left="2736" w:hanging="936"/>
+      </w:pPr>
+    </w:lvl>
+    <w:lvl w:ilvl="6">
+      <w:start w:val="1"/>
+      <w:numFmt w:val="decimal"/>
+      <w:lvlText w:val="%1.%2.%3.%4.%5.%6.%7."/>
+      <w:lvlJc w:val="left"/>
+      <w:pPr>
+        <w:ind w:left="3240" w:hanging="1080"/>
+      </w:pPr>
+    </w:lvl>
+    <w:lvl w:ilvl="7">
+      <w:start w:val="1"/>
+      <w:numFmt w:val="decimal"/>
+      <w:lvlText w:val="%1.%2.%3.%4.%5.%6.%7.%8."/>
+      <w:lvlJc w:val="left"/>
+      <w:pPr>
+        <w:ind w:left="3744" w:hanging="1224"/>
+      </w:pPr>
+    </w:lvl>
+    <w:lvl w:ilvl="8">
+      <w:start w:val="1"/>
+      <w:numFmt w:val="decimal"/>
+      <w:lvlText w:val="%1.%2.%3.%4.%5.%6.%7.%8.%9."/>
+      <w:lvlJc w:val="left"/>
+      <w:pPr>
+        <w:ind w:left="4320" w:hanging="1440"/>
+      </w:pPr>
+    </w:lvl>
+  </w:abstractNum>
+  <w:abstractNum w:abstractNumId="1">
     <w:nsid w:val="1CE06949"/>
     <w:multiLevelType w:val="hybridMultilevel"/>
     <w:tmpl w:val="B172E548"/>
@@ -1071,7 +2292,7 @@
       <w:lvlText w:val="%1."/>
       <w:lvlJc w:val="left"/>
       <w:pPr>
-        <w:ind w:left="1080" w:hanging="360"/>
+        <w:ind w:left="7200" w:hanging="360"/>
       </w:pPr>
       <w:rPr>
         <w:rFonts w:hint="default"/>
@@ -1083,7 +2304,7 @@
       <w:lvlText w:val="%2."/>
       <w:lvlJc w:val="left"/>
       <w:pPr>
-        <w:ind w:left="1800" w:hanging="360"/>
+        <w:ind w:left="7920" w:hanging="360"/>
       </w:pPr>
     </w:lvl>
     <w:lvl w:ilvl="2" w:tplc="0415001B" w:tentative="1">
@@ -1092,7 +2313,7 @@
       <w:lvlText w:val="%3."/>
       <w:lvlJc w:val="right"/>
       <w:pPr>
-        <w:ind w:left="2520" w:hanging="180"/>
+        <w:ind w:left="8640" w:hanging="180"/>
       </w:pPr>
     </w:lvl>
     <w:lvl w:ilvl="3" w:tplc="0415000F" w:tentative="1">
@@ -1101,7 +2322,7 @@
       <w:lvlText w:val="%4."/>
       <w:lvlJc w:val="left"/>
       <w:pPr>
-        <w:ind w:left="3240" w:hanging="360"/>
+        <w:ind w:left="9360" w:hanging="360"/>
       </w:pPr>
     </w:lvl>
     <w:lvl w:ilvl="4" w:tplc="04150019" w:tentative="1">
@@ -1110,7 +2331,7 @@
       <w:lvlText w:val="%5."/>
       <w:lvlJc w:val="left"/>
       <w:pPr>
-        <w:ind w:left="3960" w:hanging="360"/>
+        <w:ind w:left="10080" w:hanging="360"/>
       </w:pPr>
     </w:lvl>
     <w:lvl w:ilvl="5" w:tplc="0415001B" w:tentative="1">
@@ -1119,7 +2340,7 @@
       <w:lvlText w:val="%6."/>
       <w:lvlJc w:val="right"/>
       <w:pPr>
-        <w:ind w:left="4680" w:hanging="180"/>
+        <w:ind w:left="10800" w:hanging="180"/>
       </w:pPr>
     </w:lvl>
     <w:lvl w:ilvl="6" w:tplc="0415000F" w:tentative="1">
@@ -1128,7 +2349,7 @@
       <w:lvlText w:val="%7."/>
       <w:lvlJc w:val="left"/>
       <w:pPr>
-        <w:ind w:left="5400" w:hanging="360"/>
+        <w:ind w:left="11520" w:hanging="360"/>
       </w:pPr>
     </w:lvl>
     <w:lvl w:ilvl="7" w:tplc="04150019" w:tentative="1">
@@ -1137,7 +2358,7 @@
       <w:lvlText w:val="%8."/>
       <w:lvlJc w:val="left"/>
       <w:pPr>
-        <w:ind w:left="6120" w:hanging="360"/>
+        <w:ind w:left="12240" w:hanging="360"/>
       </w:pPr>
     </w:lvl>
     <w:lvl w:ilvl="8" w:tplc="0415001B" w:tentative="1">
@@ -1146,11 +2367,11 @@
       <w:lvlText w:val="%9."/>
       <w:lvlJc w:val="right"/>
       <w:pPr>
-        <w:ind w:left="6840" w:hanging="180"/>
+        <w:ind w:left="12960" w:hanging="180"/>
       </w:pPr>
     </w:lvl>
   </w:abstractNum>
-  <w:abstractNum w:abstractNumId="1">
+  <w:abstractNum w:abstractNumId="2">
     <w:nsid w:val="3078361F"/>
     <w:multiLevelType w:val="hybridMultilevel"/>
     <w:tmpl w:val="AC281E66"/>
@@ -1239,7 +2460,7 @@
       </w:pPr>
     </w:lvl>
   </w:abstractNum>
-  <w:abstractNum w:abstractNumId="2">
+  <w:abstractNum w:abstractNumId="3">
     <w:nsid w:val="61E25AA5"/>
     <w:multiLevelType w:val="hybridMultilevel"/>
     <w:tmpl w:val="B66CE3AA"/>
@@ -1328,20 +2549,148 @@
       </w:pPr>
     </w:lvl>
   </w:abstractNum>
+  <w:abstractNum w:abstractNumId="4">
+    <w:nsid w:val="6C443D4F"/>
+    <w:multiLevelType w:val="multilevel"/>
+    <w:tmpl w:val="9B44FCFE"/>
+    <w:lvl w:ilvl="0">
+      <w:start w:val="2"/>
+      <w:numFmt w:val="decimal"/>
+      <w:lvlText w:val="%1"/>
+      <w:lvlJc w:val="left"/>
+      <w:pPr>
+        <w:ind w:left="360" w:hanging="360"/>
+      </w:pPr>
+      <w:rPr>
+        <w:rFonts w:hint="default"/>
+        <w:b/>
+      </w:rPr>
+    </w:lvl>
+    <w:lvl w:ilvl="1">
+      <w:start w:val="1"/>
+      <w:numFmt w:val="decimal"/>
+      <w:lvlText w:val="%1.%2"/>
+      <w:lvlJc w:val="left"/>
+      <w:pPr>
+        <w:ind w:left="7200" w:hanging="360"/>
+      </w:pPr>
+      <w:rPr>
+        <w:rFonts w:hint="default"/>
+        <w:b/>
+      </w:rPr>
+    </w:lvl>
+    <w:lvl w:ilvl="2">
+      <w:start w:val="1"/>
+      <w:numFmt w:val="decimal"/>
+      <w:lvlText w:val="%1.%2.%3"/>
+      <w:lvlJc w:val="left"/>
+      <w:pPr>
+        <w:ind w:left="14400" w:hanging="720"/>
+      </w:pPr>
+      <w:rPr>
+        <w:rFonts w:hint="default"/>
+        <w:b/>
+      </w:rPr>
+    </w:lvl>
+    <w:lvl w:ilvl="3">
+      <w:start w:val="1"/>
+      <w:numFmt w:val="decimal"/>
+      <w:lvlText w:val="%1.%2.%3.%4"/>
+      <w:lvlJc w:val="left"/>
+      <w:pPr>
+        <w:ind w:left="21240" w:hanging="720"/>
+      </w:pPr>
+      <w:rPr>
+        <w:rFonts w:hint="default"/>
+        <w:b/>
+      </w:rPr>
+    </w:lvl>
+    <w:lvl w:ilvl="4">
+      <w:start w:val="1"/>
+      <w:numFmt w:val="decimal"/>
+      <w:lvlText w:val="%1.%2.%3.%4.%5"/>
+      <w:lvlJc w:val="left"/>
+      <w:pPr>
+        <w:ind w:left="28440" w:hanging="1080"/>
+      </w:pPr>
+      <w:rPr>
+        <w:rFonts w:hint="default"/>
+        <w:b/>
+      </w:rPr>
+    </w:lvl>
+    <w:lvl w:ilvl="5">
+      <w:start w:val="1"/>
+      <w:numFmt w:val="decimal"/>
+      <w:lvlText w:val="%1.%2.%3.%4.%5.%6"/>
+      <w:lvlJc w:val="left"/>
+      <w:pPr>
+        <w:ind w:left="-30256" w:hanging="1080"/>
+      </w:pPr>
+      <w:rPr>
+        <w:rFonts w:hint="default"/>
+        <w:b/>
+      </w:rPr>
+    </w:lvl>
+    <w:lvl w:ilvl="6">
+      <w:start w:val="1"/>
+      <w:numFmt w:val="decimal"/>
+      <w:lvlText w:val="%1.%2.%3.%4.%5.%6.%7"/>
+      <w:lvlJc w:val="left"/>
+      <w:pPr>
+        <w:ind w:left="-23056" w:hanging="1440"/>
+      </w:pPr>
+      <w:rPr>
+        <w:rFonts w:hint="default"/>
+        <w:b/>
+      </w:rPr>
+    </w:lvl>
+    <w:lvl w:ilvl="7">
+      <w:start w:val="1"/>
+      <w:numFmt w:val="decimal"/>
+      <w:lvlText w:val="%1.%2.%3.%4.%5.%6.%7.%8"/>
+      <w:lvlJc w:val="left"/>
+      <w:pPr>
+        <w:ind w:left="-16216" w:hanging="1440"/>
+      </w:pPr>
+      <w:rPr>
+        <w:rFonts w:hint="default"/>
+        <w:b/>
+      </w:rPr>
+    </w:lvl>
+    <w:lvl w:ilvl="8">
+      <w:start w:val="1"/>
+      <w:numFmt w:val="decimal"/>
+      <w:lvlText w:val="%1.%2.%3.%4.%5.%6.%7.%8.%9"/>
+      <w:lvlJc w:val="left"/>
+      <w:pPr>
+        <w:ind w:left="-9376" w:hanging="1440"/>
+      </w:pPr>
+      <w:rPr>
+        <w:rFonts w:hint="default"/>
+        <w:b/>
+      </w:rPr>
+    </w:lvl>
+  </w:abstractNum>
   <w:num w:numId="1">
+    <w:abstractNumId w:val="2"/>
+  </w:num>
+  <w:num w:numId="2">
     <w:abstractNumId w:val="1"/>
   </w:num>
-  <w:num w:numId="2">
+  <w:num w:numId="3">
+    <w:abstractNumId w:val="3"/>
+  </w:num>
+  <w:num w:numId="4">
     <w:abstractNumId w:val="0"/>
   </w:num>
-  <w:num w:numId="3">
-    <w:abstractNumId w:val="2"/>
+  <w:num w:numId="5">
+    <w:abstractNumId w:val="4"/>
   </w:num>
 </w:numbering>
 </file>
 
 <file path=word/styles.xml><?xml version="1.0" encoding="utf-8"?>
-<w:styles xmlns:r="http://schemas.openxmlformats.org/officeDocument/2006/relationships" xmlns:w="http://schemas.openxmlformats.org/wordprocessingml/2006/main">
+<w:styles xmlns:mc="http://schemas.openxmlformats.org/markup-compatibility/2006" xmlns:r="http://schemas.openxmlformats.org/officeDocument/2006/relationships" xmlns:w="http://schemas.openxmlformats.org/wordprocessingml/2006/main" xmlns:w14="http://schemas.microsoft.com/office/word/2010/wordml" xmlns:w15="http://schemas.microsoft.com/office/word/2012/wordml" mc:Ignorable="w14 w15">
   <w:docDefaults>
     <w:rPrDefault>
       <w:rPr>
@@ -1357,144 +2706,378 @@
       </w:pPr>
     </w:pPrDefault>
   </w:docDefaults>
-  <w:latentStyles w:defLockedState="0" w:defUIPriority="99" w:defSemiHidden="1" w:defUnhideWhenUsed="1" w:defQFormat="0" w:count="267">
-    <w:lsdException w:name="Normal" w:semiHidden="0" w:uiPriority="0" w:unhideWhenUsed="0" w:qFormat="1"/>
-    <w:lsdException w:name="heading 1" w:semiHidden="0" w:uiPriority="9" w:unhideWhenUsed="0" w:qFormat="1"/>
-    <w:lsdException w:name="heading 2" w:uiPriority="9" w:qFormat="1"/>
-    <w:lsdException w:name="heading 3" w:uiPriority="9" w:qFormat="1"/>
-    <w:lsdException w:name="heading 4" w:uiPriority="9" w:qFormat="1"/>
-    <w:lsdException w:name="heading 5" w:uiPriority="9" w:qFormat="1"/>
-    <w:lsdException w:name="heading 6" w:uiPriority="9" w:qFormat="1"/>
-    <w:lsdException w:name="heading 7" w:uiPriority="9" w:qFormat="1"/>
-    <w:lsdException w:name="heading 8" w:uiPriority="9" w:qFormat="1"/>
-    <w:lsdException w:name="heading 9" w:uiPriority="9" w:qFormat="1"/>
-    <w:lsdException w:name="toc 1" w:uiPriority="39"/>
-    <w:lsdException w:name="toc 2" w:uiPriority="39"/>
-    <w:lsdException w:name="toc 3" w:uiPriority="39"/>
-    <w:lsdException w:name="toc 4" w:uiPriority="39"/>
-    <w:lsdException w:name="toc 5" w:uiPriority="39"/>
-    <w:lsdException w:name="toc 6" w:uiPriority="39"/>
-    <w:lsdException w:name="toc 7" w:uiPriority="39"/>
-    <w:lsdException w:name="toc 8" w:uiPriority="39"/>
-    <w:lsdException w:name="toc 9" w:uiPriority="39"/>
-    <w:lsdException w:name="caption" w:uiPriority="35" w:qFormat="1"/>
-    <w:lsdException w:name="Title" w:semiHidden="0" w:uiPriority="10" w:unhideWhenUsed="0" w:qFormat="1"/>
-    <w:lsdException w:name="Default Paragraph Font" w:uiPriority="1"/>
-    <w:lsdException w:name="Subtitle" w:semiHidden="0" w:uiPriority="11" w:unhideWhenUsed="0" w:qFormat="1"/>
-    <w:lsdException w:name="Strong" w:semiHidden="0" w:uiPriority="22" w:unhideWhenUsed="0" w:qFormat="1"/>
-    <w:lsdException w:name="Emphasis" w:semiHidden="0" w:uiPriority="20" w:unhideWhenUsed="0" w:qFormat="1"/>
-    <w:lsdException w:name="Table Grid" w:semiHidden="0" w:uiPriority="59" w:unhideWhenUsed="0"/>
-    <w:lsdException w:name="Placeholder Text" w:unhideWhenUsed="0"/>
-    <w:lsdException w:name="No Spacing" w:semiHidden="0" w:uiPriority="1" w:unhideWhenUsed="0" w:qFormat="1"/>
-    <w:lsdException w:name="Light Shading" w:semiHidden="0" w:uiPriority="60" w:unhideWhenUsed="0"/>
-    <w:lsdException w:name="Light List" w:semiHidden="0" w:uiPriority="61" w:unhideWhenUsed="0"/>
-    <w:lsdException w:name="Light Grid" w:semiHidden="0" w:uiPriority="62" w:unhideWhenUsed="0"/>
-    <w:lsdException w:name="Medium Shading 1" w:semiHidden="0" w:uiPriority="63" w:unhideWhenUsed="0"/>
-    <w:lsdException w:name="Medium Shading 2" w:semiHidden="0" w:uiPriority="64" w:unhideWhenUsed="0"/>
-    <w:lsdException w:name="Medium List 1" w:semiHidden="0" w:uiPriority="65" w:unhideWhenUsed="0"/>
-    <w:lsdException w:name="Medium List 2" w:semiHidden="0" w:uiPriority="66" w:unhideWhenUsed="0"/>
-    <w:lsdException w:name="Medium Grid 1" w:semiHidden="0" w:uiPriority="67" w:unhideWhenUsed="0"/>
-    <w:lsdException w:name="Medium Grid 2" w:semiHidden="0" w:uiPriority="68" w:unhideWhenUsed="0"/>
-    <w:lsdException w:name="Medium Grid 3" w:semiHidden="0" w:uiPriority="69" w:unhideWhenUsed="0"/>
-    <w:lsdException w:name="Dark List" w:semiHidden="0" w:uiPriority="70" w:unhideWhenUsed="0"/>
-    <w:lsdException w:name="Colorful Shading" w:semiHidden="0" w:uiPriority="71" w:unhideWhenUsed="0"/>
-    <w:lsdException w:name="Colorful List" w:semiHidden="0" w:uiPriority="72" w:unhideWhenUsed="0"/>
-    <w:lsdException w:name="Colorful Grid" w:semiHidden="0" w:uiPriority="73" w:unhideWhenUsed="0"/>
-    <w:lsdException w:name="Light Shading Accent 1" w:semiHidden="0" w:uiPriority="60" w:unhideWhenUsed="0"/>
-    <w:lsdException w:name="Light List Accent 1" w:semiHidden="0" w:uiPriority="61" w:unhideWhenUsed="0"/>
-    <w:lsdException w:name="Light Grid Accent 1" w:semiHidden="0" w:uiPriority="62" w:unhideWhenUsed="0"/>
-    <w:lsdException w:name="Medium Shading 1 Accent 1" w:semiHidden="0" w:uiPriority="63" w:unhideWhenUsed="0"/>
-    <w:lsdException w:name="Medium Shading 2 Accent 1" w:semiHidden="0" w:uiPriority="64" w:unhideWhenUsed="0"/>
-    <w:lsdException w:name="Medium List 1 Accent 1" w:semiHidden="0" w:uiPriority="65" w:unhideWhenUsed="0"/>
-    <w:lsdException w:name="Revision" w:unhideWhenUsed="0"/>
-    <w:lsdException w:name="List Paragraph" w:semiHidden="0" w:uiPriority="34" w:unhideWhenUsed="0" w:qFormat="1"/>
-    <w:lsdException w:name="Quote" w:semiHidden="0" w:uiPriority="29" w:unhideWhenUsed="0" w:qFormat="1"/>
-    <w:lsdException w:name="Intense Quote" w:semiHidden="0" w:uiPriority="30" w:unhideWhenUsed="0" w:qFormat="1"/>
-    <w:lsdException w:name="Medium List 2 Accent 1" w:semiHidden="0" w:uiPriority="66" w:unhideWhenUsed="0"/>
-    <w:lsdException w:name="Medium Grid 1 Accent 1" w:semiHidden="0" w:uiPriority="67" w:unhideWhenUsed="0"/>
-    <w:lsdException w:name="Medium Grid 2 Accent 1" w:semiHidden="0" w:uiPriority="68" w:unhideWhenUsed="0"/>
-    <w:lsdException w:name="Medium Grid 3 Accent 1" w:semiHidden="0" w:uiPriority="69" w:unhideWhenUsed="0"/>
-    <w:lsdException w:name="Dark List Accent 1" w:semiHidden="0" w:uiPriority="70" w:unhideWhenUsed="0"/>
-    <w:lsdException w:name="Colorful Shading Accent 1" w:semiHidden="0" w:uiPriority="71" w:unhideWhenUsed="0"/>
-    <w:lsdException w:name="Colorful List Accent 1" w:semiHidden="0" w:uiPriority="72" w:unhideWhenUsed="0"/>
-    <w:lsdException w:name="Colorful Grid Accent 1" w:semiHidden="0" w:uiPriority="73" w:unhideWhenUsed="0"/>
-    <w:lsdException w:name="Light Shading Accent 2" w:semiHidden="0" w:uiPriority="60" w:unhideWhenUsed="0"/>
-    <w:lsdException w:name="Light List Accent 2" w:semiHidden="0" w:uiPriority="61" w:unhideWhenUsed="0"/>
-    <w:lsdException w:name="Light Grid Accent 2" w:semiHidden="0" w:uiPriority="62" w:unhideWhenUsed="0"/>
-    <w:lsdException w:name="Medium Shading 1 Accent 2" w:semiHidden="0" w:uiPriority="63" w:unhideWhenUsed="0"/>
-    <w:lsdException w:name="Medium Shading 2 Accent 2" w:semiHidden="0" w:uiPriority="64" w:unhideWhenUsed="0"/>
-    <w:lsdException w:name="Medium List 1 Accent 2" w:semiHidden="0" w:uiPriority="65" w:unhideWhenUsed="0"/>
-    <w:lsdException w:name="Medium List 2 Accent 2" w:semiHidden="0" w:uiPriority="66" w:unhideWhenUsed="0"/>
-    <w:lsdException w:name="Medium Grid 1 Accent 2" w:semiHidden="0" w:uiPriority="67" w:unhideWhenUsed="0"/>
-    <w:lsdException w:name="Medium Grid 2 Accent 2" w:semiHidden="0" w:uiPriority="68" w:unhideWhenUsed="0"/>
-    <w:lsdException w:name="Medium Grid 3 Accent 2" w:semiHidden="0" w:uiPriority="69" w:unhideWhenUsed="0"/>
-    <w:lsdException w:name="Dark List Accent 2" w:semiHidden="0" w:uiPriority="70" w:unhideWhenUsed="0"/>
-    <w:lsdException w:name="Colorful Shading Accent 2" w:semiHidden="0" w:uiPriority="71" w:unhideWhenUsed="0"/>
-    <w:lsdException w:name="Colorful List Accent 2" w:semiHidden="0" w:uiPriority="72" w:unhideWhenUsed="0"/>
-    <w:lsdException w:name="Colorful Grid Accent 2" w:semiHidden="0" w:uiPriority="73" w:unhideWhenUsed="0"/>
-    <w:lsdException w:name="Light Shading Accent 3" w:semiHidden="0" w:uiPriority="60" w:unhideWhenUsed="0"/>
-    <w:lsdException w:name="Light List Accent 3" w:semiHidden="0" w:uiPriority="61" w:unhideWhenUsed="0"/>
-    <w:lsdException w:name="Light Grid Accent 3" w:semiHidden="0" w:uiPriority="62" w:unhideWhenUsed="0"/>
-    <w:lsdException w:name="Medium Shading 1 Accent 3" w:semiHidden="0" w:uiPriority="63" w:unhideWhenUsed="0"/>
-    <w:lsdException w:name="Medium Shading 2 Accent 3" w:semiHidden="0" w:uiPriority="64" w:unhideWhenUsed="0"/>
-    <w:lsdException w:name="Medium List 1 Accent 3" w:semiHidden="0" w:uiPriority="65" w:unhideWhenUsed="0"/>
-    <w:lsdException w:name="Medium List 2 Accent 3" w:semiHidden="0" w:uiPriority="66" w:unhideWhenUsed="0"/>
-    <w:lsdException w:name="Medium Grid 1 Accent 3" w:semiHidden="0" w:uiPriority="67" w:unhideWhenUsed="0"/>
-    <w:lsdException w:name="Medium Grid 2 Accent 3" w:semiHidden="0" w:uiPriority="68" w:unhideWhenUsed="0"/>
-    <w:lsdException w:name="Medium Grid 3 Accent 3" w:semiHidden="0" w:uiPriority="69" w:unhideWhenUsed="0"/>
-    <w:lsdException w:name="Dark List Accent 3" w:semiHidden="0" w:uiPriority="70" w:unhideWhenUsed="0"/>
-    <w:lsdException w:name="Colorful Shading Accent 3" w:semiHidden="0" w:uiPriority="71" w:unhideWhenUsed="0"/>
-    <w:lsdException w:name="Colorful List Accent 3" w:semiHidden="0" w:uiPriority="72" w:unhideWhenUsed="0"/>
-    <w:lsdException w:name="Colorful Grid Accent 3" w:semiHidden="0" w:uiPriority="73" w:unhideWhenUsed="0"/>
-    <w:lsdException w:name="Light Shading Accent 4" w:semiHidden="0" w:uiPriority="60" w:unhideWhenUsed="0"/>
-    <w:lsdException w:name="Light List Accent 4" w:semiHidden="0" w:uiPriority="61" w:unhideWhenUsed="0"/>
-    <w:lsdException w:name="Light Grid Accent 4" w:semiHidden="0" w:uiPriority="62" w:unhideWhenUsed="0"/>
-    <w:lsdException w:name="Medium Shading 1 Accent 4" w:semiHidden="0" w:uiPriority="63" w:unhideWhenUsed="0"/>
-    <w:lsdException w:name="Medium Shading 2 Accent 4" w:semiHidden="0" w:uiPriority="64" w:unhideWhenUsed="0"/>
-    <w:lsdException w:name="Medium List 1 Accent 4" w:semiHidden="0" w:uiPriority="65" w:unhideWhenUsed="0"/>
-    <w:lsdException w:name="Medium List 2 Accent 4" w:semiHidden="0" w:uiPriority="66" w:unhideWhenUsed="0"/>
-    <w:lsdException w:name="Medium Grid 1 Accent 4" w:semiHidden="0" w:uiPriority="67" w:unhideWhenUsed="0"/>
-    <w:lsdException w:name="Medium Grid 2 Accent 4" w:semiHidden="0" w:uiPriority="68" w:unhideWhenUsed="0"/>
-    <w:lsdException w:name="Medium Grid 3 Accent 4" w:semiHidden="0" w:uiPriority="69" w:unhideWhenUsed="0"/>
-    <w:lsdException w:name="Dark List Accent 4" w:semiHidden="0" w:uiPriority="70" w:unhideWhenUsed="0"/>
-    <w:lsdException w:name="Colorful Shading Accent 4" w:semiHidden="0" w:uiPriority="71" w:unhideWhenUsed="0"/>
-    <w:lsdException w:name="Colorful List Accent 4" w:semiHidden="0" w:uiPriority="72" w:unhideWhenUsed="0"/>
-    <w:lsdException w:name="Colorful Grid Accent 4" w:semiHidden="0" w:uiPriority="73" w:unhideWhenUsed="0"/>
-    <w:lsdException w:name="Light Shading Accent 5" w:semiHidden="0" w:uiPriority="60" w:unhideWhenUsed="0"/>
-    <w:lsdException w:name="Light List Accent 5" w:semiHidden="0" w:uiPriority="61" w:unhideWhenUsed="0"/>
-    <w:lsdException w:name="Light Grid Accent 5" w:semiHidden="0" w:uiPriority="62" w:unhideWhenUsed="0"/>
-    <w:lsdException w:name="Medium Shading 1 Accent 5" w:semiHidden="0" w:uiPriority="63" w:unhideWhenUsed="0"/>
-    <w:lsdException w:name="Medium Shading 2 Accent 5" w:semiHidden="0" w:uiPriority="64" w:unhideWhenUsed="0"/>
-    <w:lsdException w:name="Medium List 1 Accent 5" w:semiHidden="0" w:uiPriority="65" w:unhideWhenUsed="0"/>
-    <w:lsdException w:name="Medium List 2 Accent 5" w:semiHidden="0" w:uiPriority="66" w:unhideWhenUsed="0"/>
-    <w:lsdException w:name="Medium Grid 1 Accent 5" w:semiHidden="0" w:uiPriority="67" w:unhideWhenUsed="0"/>
-    <w:lsdException w:name="Medium Grid 2 Accent 5" w:semiHidden="0" w:uiPriority="68" w:unhideWhenUsed="0"/>
-    <w:lsdException w:name="Medium Grid 3 Accent 5" w:semiHidden="0" w:uiPriority="69" w:unhideWhenUsed="0"/>
-    <w:lsdException w:name="Dark List Accent 5" w:semiHidden="0" w:uiPriority="70" w:unhideWhenUsed="0"/>
-    <w:lsdException w:name="Colorful Shading Accent 5" w:semiHidden="0" w:uiPriority="71" w:unhideWhenUsed="0"/>
-    <w:lsdException w:name="Colorful List Accent 5" w:semiHidden="0" w:uiPriority="72" w:unhideWhenUsed="0"/>
-    <w:lsdException w:name="Colorful Grid Accent 5" w:semiHidden="0" w:uiPriority="73" w:unhideWhenUsed="0"/>
-    <w:lsdException w:name="Light Shading Accent 6" w:semiHidden="0" w:uiPriority="60" w:unhideWhenUsed="0"/>
-    <w:lsdException w:name="Light List Accent 6" w:semiHidden="0" w:uiPriority="61" w:unhideWhenUsed="0"/>
-    <w:lsdException w:name="Light Grid Accent 6" w:semiHidden="0" w:uiPriority="62" w:unhideWhenUsed="0"/>
-    <w:lsdException w:name="Medium Shading 1 Accent 6" w:semiHidden="0" w:uiPriority="63" w:unhideWhenUsed="0"/>
-    <w:lsdException w:name="Medium Shading 2 Accent 6" w:semiHidden="0" w:uiPriority="64" w:unhideWhenUsed="0"/>
-    <w:lsdException w:name="Medium List 1 Accent 6" w:semiHidden="0" w:uiPriority="65" w:unhideWhenUsed="0"/>
-    <w:lsdException w:name="Medium List 2 Accent 6" w:semiHidden="0" w:uiPriority="66" w:unhideWhenUsed="0"/>
-    <w:lsdException w:name="Medium Grid 1 Accent 6" w:semiHidden="0" w:uiPriority="67" w:unhideWhenUsed="0"/>
-    <w:lsdException w:name="Medium Grid 2 Accent 6" w:semiHidden="0" w:uiPriority="68" w:unhideWhenUsed="0"/>
-    <w:lsdException w:name="Medium Grid 3 Accent 6" w:semiHidden="0" w:uiPriority="69" w:unhideWhenUsed="0"/>
-    <w:lsdException w:name="Dark List Accent 6" w:semiHidden="0" w:uiPriority="70" w:unhideWhenUsed="0"/>
-    <w:lsdException w:name="Colorful Shading Accent 6" w:semiHidden="0" w:uiPriority="71" w:unhideWhenUsed="0"/>
-    <w:lsdException w:name="Colorful List Accent 6" w:semiHidden="0" w:uiPriority="72" w:unhideWhenUsed="0"/>
-    <w:lsdException w:name="Colorful Grid Accent 6" w:semiHidden="0" w:uiPriority="73" w:unhideWhenUsed="0"/>
-    <w:lsdException w:name="Subtle Emphasis" w:semiHidden="0" w:uiPriority="19" w:unhideWhenUsed="0" w:qFormat="1"/>
-    <w:lsdException w:name="Intense Emphasis" w:semiHidden="0" w:uiPriority="21" w:unhideWhenUsed="0" w:qFormat="1"/>
-    <w:lsdException w:name="Subtle Reference" w:semiHidden="0" w:uiPriority="31" w:unhideWhenUsed="0" w:qFormat="1"/>
-    <w:lsdException w:name="Intense Reference" w:semiHidden="0" w:uiPriority="32" w:unhideWhenUsed="0" w:qFormat="1"/>
-    <w:lsdException w:name="Book Title" w:semiHidden="0" w:uiPriority="33" w:unhideWhenUsed="0" w:qFormat="1"/>
-    <w:lsdException w:name="Bibliography" w:uiPriority="37"/>
-    <w:lsdException w:name="TOC Heading" w:uiPriority="39" w:qFormat="1"/>
+  <w:latentStyles w:defLockedState="0" w:defUIPriority="99" w:defSemiHidden="0" w:defUnhideWhenUsed="0" w:defQFormat="0" w:count="371">
+    <w:lsdException w:name="Normal" w:uiPriority="0" w:qFormat="1"/>
+    <w:lsdException w:name="heading 1" w:uiPriority="9" w:qFormat="1"/>
+    <w:lsdException w:name="heading 2" w:semiHidden="1" w:uiPriority="9" w:unhideWhenUsed="1" w:qFormat="1"/>
+    <w:lsdException w:name="heading 3" w:semiHidden="1" w:uiPriority="9" w:unhideWhenUsed="1" w:qFormat="1"/>
+    <w:lsdException w:name="heading 4" w:semiHidden="1" w:uiPriority="9" w:unhideWhenUsed="1" w:qFormat="1"/>
+    <w:lsdException w:name="heading 5" w:semiHidden="1" w:uiPriority="9" w:unhideWhenUsed="1" w:qFormat="1"/>
+    <w:lsdException w:name="heading 6" w:semiHidden="1" w:uiPriority="9" w:unhideWhenUsed="1" w:qFormat="1"/>
+    <w:lsdException w:name="heading 7" w:semiHidden="1" w:uiPriority="9" w:unhideWhenUsed="1" w:qFormat="1"/>
+    <w:lsdException w:name="heading 8" w:semiHidden="1" w:uiPriority="9" w:unhideWhenUsed="1" w:qFormat="1"/>
+    <w:lsdException w:name="heading 9" w:semiHidden="1" w:uiPriority="9" w:unhideWhenUsed="1" w:qFormat="1"/>
+    <w:lsdException w:name="index 1" w:semiHidden="1" w:unhideWhenUsed="1"/>
+    <w:lsdException w:name="index 2" w:semiHidden="1" w:unhideWhenUsed="1"/>
+    <w:lsdException w:name="index 3" w:semiHidden="1" w:unhideWhenUsed="1"/>
+    <w:lsdException w:name="index 4" w:semiHidden="1" w:unhideWhenUsed="1"/>
+    <w:lsdException w:name="index 5" w:semiHidden="1" w:unhideWhenUsed="1"/>
+    <w:lsdException w:name="index 6" w:semiHidden="1" w:unhideWhenUsed="1"/>
+    <w:lsdException w:name="index 7" w:semiHidden="1" w:unhideWhenUsed="1"/>
+    <w:lsdException w:name="index 8" w:semiHidden="1" w:unhideWhenUsed="1"/>
+    <w:lsdException w:name="index 9" w:semiHidden="1" w:unhideWhenUsed="1"/>
+    <w:lsdException w:name="toc 1" w:semiHidden="1" w:uiPriority="39" w:unhideWhenUsed="1"/>
+    <w:lsdException w:name="toc 2" w:semiHidden="1" w:uiPriority="39" w:unhideWhenUsed="1"/>
+    <w:lsdException w:name="toc 3" w:semiHidden="1" w:uiPriority="39" w:unhideWhenUsed="1"/>
+    <w:lsdException w:name="toc 4" w:semiHidden="1" w:uiPriority="39" w:unhideWhenUsed="1"/>
+    <w:lsdException w:name="toc 5" w:semiHidden="1" w:uiPriority="39" w:unhideWhenUsed="1"/>
+    <w:lsdException w:name="toc 6" w:semiHidden="1" w:uiPriority="39" w:unhideWhenUsed="1"/>
+    <w:lsdException w:name="toc 7" w:semiHidden="1" w:uiPriority="39" w:unhideWhenUsed="1"/>
+    <w:lsdException w:name="toc 8" w:semiHidden="1" w:uiPriority="39" w:unhideWhenUsed="1"/>
+    <w:lsdException w:name="toc 9" w:semiHidden="1" w:uiPriority="39" w:unhideWhenUsed="1"/>
+    <w:lsdException w:name="Normal Indent" w:semiHidden="1" w:unhideWhenUsed="1"/>
+    <w:lsdException w:name="footnote text" w:semiHidden="1" w:unhideWhenUsed="1"/>
+    <w:lsdException w:name="annotation text" w:semiHidden="1" w:unhideWhenUsed="1"/>
+    <w:lsdException w:name="header" w:semiHidden="1" w:unhideWhenUsed="1"/>
+    <w:lsdException w:name="footer" w:semiHidden="1" w:unhideWhenUsed="1"/>
+    <w:lsdException w:name="index heading" w:semiHidden="1" w:unhideWhenUsed="1"/>
+    <w:lsdException w:name="caption" w:semiHidden="1" w:uiPriority="35" w:unhideWhenUsed="1" w:qFormat="1"/>
+    <w:lsdException w:name="table of figures" w:semiHidden="1" w:unhideWhenUsed="1"/>
+    <w:lsdException w:name="envelope address" w:semiHidden="1" w:unhideWhenUsed="1"/>
+    <w:lsdException w:name="envelope return" w:semiHidden="1" w:unhideWhenUsed="1"/>
+    <w:lsdException w:name="footnote reference" w:semiHidden="1" w:unhideWhenUsed="1"/>
+    <w:lsdException w:name="annotation reference" w:semiHidden="1" w:unhideWhenUsed="1"/>
+    <w:lsdException w:name="line number" w:semiHidden="1" w:unhideWhenUsed="1"/>
+    <w:lsdException w:name="page number" w:semiHidden="1" w:unhideWhenUsed="1"/>
+    <w:lsdException w:name="endnote reference" w:semiHidden="1" w:unhideWhenUsed="1"/>
+    <w:lsdException w:name="endnote text" w:semiHidden="1" w:unhideWhenUsed="1"/>
+    <w:lsdException w:name="table of authorities" w:semiHidden="1" w:unhideWhenUsed="1"/>
+    <w:lsdException w:name="macro" w:semiHidden="1" w:unhideWhenUsed="1"/>
+    <w:lsdException w:name="toa heading" w:semiHidden="1" w:unhideWhenUsed="1"/>
+    <w:lsdException w:name="List" w:semiHidden="1" w:unhideWhenUsed="1"/>
+    <w:lsdException w:name="List Bullet" w:semiHidden="1" w:unhideWhenUsed="1"/>
+    <w:lsdException w:name="List Number" w:semiHidden="1" w:unhideWhenUsed="1"/>
+    <w:lsdException w:name="List 2" w:semiHidden="1" w:unhideWhenUsed="1"/>
+    <w:lsdException w:name="List 3" w:semiHidden="1" w:unhideWhenUsed="1"/>
+    <w:lsdException w:name="List 4" w:semiHidden="1" w:unhideWhenUsed="1"/>
+    <w:lsdException w:name="List 5" w:semiHidden="1" w:unhideWhenUsed="1"/>
+    <w:lsdException w:name="List Bullet 2" w:semiHidden="1" w:unhideWhenUsed="1"/>
+    <w:lsdException w:name="List Bullet 3" w:semiHidden="1" w:unhideWhenUsed="1"/>
+    <w:lsdException w:name="List Bullet 4" w:semiHidden="1" w:unhideWhenUsed="1"/>
+    <w:lsdException w:name="List Bullet 5" w:semiHidden="1" w:unhideWhenUsed="1"/>
+    <w:lsdException w:name="List Number 2" w:semiHidden="1" w:unhideWhenUsed="1"/>
+    <w:lsdException w:name="List Number 3" w:semiHidden="1" w:unhideWhenUsed="1"/>
+    <w:lsdException w:name="List Number 4" w:semiHidden="1" w:unhideWhenUsed="1"/>
+    <w:lsdException w:name="List Number 5" w:semiHidden="1" w:unhideWhenUsed="1"/>
+    <w:lsdException w:name="Title" w:uiPriority="10" w:qFormat="1"/>
+    <w:lsdException w:name="Closing" w:semiHidden="1" w:unhideWhenUsed="1"/>
+    <w:lsdException w:name="Signature" w:semiHidden="1" w:unhideWhenUsed="1"/>
+    <w:lsdException w:name="Default Paragraph Font" w:semiHidden="1" w:uiPriority="1" w:unhideWhenUsed="1"/>
+    <w:lsdException w:name="Body Text" w:semiHidden="1" w:unhideWhenUsed="1"/>
+    <w:lsdException w:name="Body Text Indent" w:semiHidden="1" w:unhideWhenUsed="1"/>
+    <w:lsdException w:name="List Continue" w:semiHidden="1" w:unhideWhenUsed="1"/>
+    <w:lsdException w:name="List Continue 2" w:semiHidden="1" w:unhideWhenUsed="1"/>
+    <w:lsdException w:name="List Continue 3" w:semiHidden="1" w:unhideWhenUsed="1"/>
+    <w:lsdException w:name="List Continue 4" w:semiHidden="1" w:unhideWhenUsed="1"/>
+    <w:lsdException w:name="List Continue 5" w:semiHidden="1" w:unhideWhenUsed="1"/>
+    <w:lsdException w:name="Message Header" w:semiHidden="1" w:unhideWhenUsed="1"/>
+    <w:lsdException w:name="Subtitle" w:uiPriority="11" w:qFormat="1"/>
+    <w:lsdException w:name="Salutation" w:semiHidden="1" w:unhideWhenUsed="1"/>
+    <w:lsdException w:name="Date" w:semiHidden="1" w:unhideWhenUsed="1"/>
+    <w:lsdException w:name="Body Text First Indent" w:semiHidden="1" w:unhideWhenUsed="1"/>
+    <w:lsdException w:name="Body Text First Indent 2" w:semiHidden="1" w:unhideWhenUsed="1"/>
+    <w:lsdException w:name="Note Heading" w:semiHidden="1" w:unhideWhenUsed="1"/>
+    <w:lsdException w:name="Body Text 2" w:semiHidden="1" w:unhideWhenUsed="1"/>
+    <w:lsdException w:name="Body Text 3" w:semiHidden="1" w:unhideWhenUsed="1"/>
+    <w:lsdException w:name="Body Text Indent 2" w:semiHidden="1" w:unhideWhenUsed="1"/>
+    <w:lsdException w:name="Body Text Indent 3" w:semiHidden="1" w:unhideWhenUsed="1"/>
+    <w:lsdException w:name="Block Text" w:semiHidden="1" w:unhideWhenUsed="1"/>
+    <w:lsdException w:name="Hyperlink" w:semiHidden="1" w:unhideWhenUsed="1"/>
+    <w:lsdException w:name="FollowedHyperlink" w:semiHidden="1" w:unhideWhenUsed="1"/>
+    <w:lsdException w:name="Strong" w:uiPriority="22" w:qFormat="1"/>
+    <w:lsdException w:name="Emphasis" w:uiPriority="20" w:qFormat="1"/>
+    <w:lsdException w:name="Document Map" w:semiHidden="1" w:unhideWhenUsed="1"/>
+    <w:lsdException w:name="Plain Text" w:semiHidden="1" w:unhideWhenUsed="1"/>
+    <w:lsdException w:name="E-mail Signature" w:semiHidden="1" w:unhideWhenUsed="1"/>
+    <w:lsdException w:name="HTML Top of Form" w:semiHidden="1" w:unhideWhenUsed="1"/>
+    <w:lsdException w:name="HTML Bottom of Form" w:semiHidden="1" w:unhideWhenUsed="1"/>
+    <w:lsdException w:name="Normal (Web)" w:semiHidden="1" w:unhideWhenUsed="1"/>
+    <w:lsdException w:name="HTML Acronym" w:semiHidden="1" w:unhideWhenUsed="1"/>
+    <w:lsdException w:name="HTML Address" w:semiHidden="1" w:unhideWhenUsed="1"/>
+    <w:lsdException w:name="HTML Cite" w:semiHidden="1" w:unhideWhenUsed="1"/>
+    <w:lsdException w:name="HTML Code" w:semiHidden="1" w:unhideWhenUsed="1"/>
+    <w:lsdException w:name="HTML Definition" w:semiHidden="1" w:unhideWhenUsed="1"/>
+    <w:lsdException w:name="HTML Keyboard" w:semiHidden="1" w:unhideWhenUsed="1"/>
+    <w:lsdException w:name="HTML Preformatted" w:semiHidden="1" w:unhideWhenUsed="1"/>
+    <w:lsdException w:name="HTML Sample" w:semiHidden="1" w:unhideWhenUsed="1"/>
+    <w:lsdException w:name="HTML Typewriter" w:semiHidden="1" w:unhideWhenUsed="1"/>
+    <w:lsdException w:name="HTML Variable" w:semiHidden="1" w:unhideWhenUsed="1"/>
+    <w:lsdException w:name="Normal Table" w:semiHidden="1" w:unhideWhenUsed="1"/>
+    <w:lsdException w:name="annotation subject" w:semiHidden="1" w:unhideWhenUsed="1"/>
+    <w:lsdException w:name="No List" w:semiHidden="1" w:unhideWhenUsed="1"/>
+    <w:lsdException w:name="Outline List 1" w:semiHidden="1" w:unhideWhenUsed="1"/>
+    <w:lsdException w:name="Outline List 2" w:semiHidden="1" w:unhideWhenUsed="1"/>
+    <w:lsdException w:name="Outline List 3" w:semiHidden="1" w:unhideWhenUsed="1"/>
+    <w:lsdException w:name="Table Simple 1" w:semiHidden="1" w:unhideWhenUsed="1"/>
+    <w:lsdException w:name="Table Simple 2" w:semiHidden="1" w:unhideWhenUsed="1"/>
+    <w:lsdException w:name="Table Simple 3" w:semiHidden="1" w:unhideWhenUsed="1"/>
+    <w:lsdException w:name="Table Classic 1" w:semiHidden="1" w:unhideWhenUsed="1"/>
+    <w:lsdException w:name="Table Classic 2" w:semiHidden="1" w:unhideWhenUsed="1"/>
+    <w:lsdException w:name="Table Classic 3" w:semiHidden="1" w:unhideWhenUsed="1"/>
+    <w:lsdException w:name="Table Classic 4" w:semiHidden="1" w:unhideWhenUsed="1"/>
+    <w:lsdException w:name="Table Colorful 1" w:semiHidden="1" w:unhideWhenUsed="1"/>
+    <w:lsdException w:name="Table Colorful 2" w:semiHidden="1" w:unhideWhenUsed="1"/>
+    <w:lsdException w:name="Table Colorful 3" w:semiHidden="1" w:unhideWhenUsed="1"/>
+    <w:lsdException w:name="Table Columns 1" w:semiHidden="1" w:unhideWhenUsed="1"/>
+    <w:lsdException w:name="Table Columns 2" w:semiHidden="1" w:unhideWhenUsed="1"/>
+    <w:lsdException w:name="Table Columns 3" w:semiHidden="1" w:unhideWhenUsed="1"/>
+    <w:lsdException w:name="Table Columns 4" w:semiHidden="1" w:unhideWhenUsed="1"/>
+    <w:lsdException w:name="Table Columns 5" w:semiHidden="1" w:unhideWhenUsed="1"/>
+    <w:lsdException w:name="Table Grid 1" w:semiHidden="1" w:unhideWhenUsed="1"/>
+    <w:lsdException w:name="Table Grid 2" w:semiHidden="1" w:unhideWhenUsed="1"/>
+    <w:lsdException w:name="Table Grid 3" w:semiHidden="1" w:unhideWhenUsed="1"/>
+    <w:lsdException w:name="Table Grid 4" w:semiHidden="1" w:unhideWhenUsed="1"/>
+    <w:lsdException w:name="Table Grid 5" w:semiHidden="1" w:unhideWhenUsed="1"/>
+    <w:lsdException w:name="Table Grid 6" w:semiHidden="1" w:unhideWhenUsed="1"/>
+    <w:lsdException w:name="Table Grid 7" w:semiHidden="1" w:unhideWhenUsed="1"/>
+    <w:lsdException w:name="Table Grid 8" w:semiHidden="1" w:unhideWhenUsed="1"/>
+    <w:lsdException w:name="Table List 1" w:semiHidden="1" w:unhideWhenUsed="1"/>
+    <w:lsdException w:name="Table List 2" w:semiHidden="1" w:unhideWhenUsed="1"/>
+    <w:lsdException w:name="Table List 3" w:semiHidden="1" w:unhideWhenUsed="1"/>
+    <w:lsdException w:name="Table List 4" w:semiHidden="1" w:unhideWhenUsed="1"/>
+    <w:lsdException w:name="Table List 5" w:semiHidden="1" w:unhideWhenUsed="1"/>
+    <w:lsdException w:name="Table List 6" w:semiHidden="1" w:unhideWhenUsed="1"/>
+    <w:lsdException w:name="Table List 7" w:semiHidden="1" w:unhideWhenUsed="1"/>
+    <w:lsdException w:name="Table List 8" w:semiHidden="1" w:unhideWhenUsed="1"/>
+    <w:lsdException w:name="Table 3D effects 1" w:semiHidden="1" w:unhideWhenUsed="1"/>
+    <w:lsdException w:name="Table 3D effects 2" w:semiHidden="1" w:unhideWhenUsed="1"/>
+    <w:lsdException w:name="Table 3D effects 3" w:semiHidden="1" w:unhideWhenUsed="1"/>
+    <w:lsdException w:name="Table Contemporary" w:semiHidden="1" w:unhideWhenUsed="1"/>
+    <w:lsdException w:name="Table Elegant" w:semiHidden="1" w:unhideWhenUsed="1"/>
+    <w:lsdException w:name="Table Professional" w:semiHidden="1" w:unhideWhenUsed="1"/>
+    <w:lsdException w:name="Table Subtle 1" w:semiHidden="1" w:unhideWhenUsed="1"/>
+    <w:lsdException w:name="Table Subtle 2" w:semiHidden="1" w:unhideWhenUsed="1"/>
+    <w:lsdException w:name="Table Web 1" w:semiHidden="1" w:unhideWhenUsed="1"/>
+    <w:lsdException w:name="Table Web 2" w:semiHidden="1" w:unhideWhenUsed="1"/>
+    <w:lsdException w:name="Table Web 3" w:semiHidden="1" w:unhideWhenUsed="1"/>
+    <w:lsdException w:name="Balloon Text" w:semiHidden="1" w:unhideWhenUsed="1"/>
+    <w:lsdException w:name="Table Grid" w:uiPriority="59"/>
+    <w:lsdException w:name="Table Theme" w:semiHidden="1" w:unhideWhenUsed="1"/>
+    <w:lsdException w:name="Placeholder Text" w:semiHidden="1"/>
+    <w:lsdException w:name="No Spacing" w:uiPriority="1" w:qFormat="1"/>
+    <w:lsdException w:name="Light Shading" w:uiPriority="60"/>
+    <w:lsdException w:name="Light List" w:uiPriority="61"/>
+    <w:lsdException w:name="Light Grid" w:uiPriority="62"/>
+    <w:lsdException w:name="Medium Shading 1" w:uiPriority="63"/>
+    <w:lsdException w:name="Medium Shading 2" w:uiPriority="64"/>
+    <w:lsdException w:name="Medium List 1" w:uiPriority="65"/>
+    <w:lsdException w:name="Medium List 2" w:uiPriority="66"/>
+    <w:lsdException w:name="Medium Grid 1" w:uiPriority="67"/>
+    <w:lsdException w:name="Medium Grid 2" w:uiPriority="68"/>
+    <w:lsdException w:name="Medium Grid 3" w:uiPriority="69"/>
+    <w:lsdException w:name="Dark List" w:uiPriority="70"/>
+    <w:lsdException w:name="Colorful Shading" w:uiPriority="71"/>
+    <w:lsdException w:name="Colorful List" w:uiPriority="72"/>
+    <w:lsdException w:name="Colorful Grid" w:uiPriority="73"/>
+    <w:lsdException w:name="Light Shading Accent 1" w:uiPriority="60"/>
+    <w:lsdException w:name="Light List Accent 1" w:uiPriority="61"/>
+    <w:lsdException w:name="Light Grid Accent 1" w:uiPriority="62"/>
+    <w:lsdException w:name="Medium Shading 1 Accent 1" w:uiPriority="63"/>
+    <w:lsdException w:name="Medium Shading 2 Accent 1" w:uiPriority="64"/>
+    <w:lsdException w:name="Medium List 1 Accent 1" w:uiPriority="65"/>
+    <w:lsdException w:name="Revision" w:semiHidden="1"/>
+    <w:lsdException w:name="List Paragraph" w:uiPriority="34" w:qFormat="1"/>
+    <w:lsdException w:name="Quote" w:uiPriority="29" w:qFormat="1"/>
+    <w:lsdException w:name="Intense Quote" w:uiPriority="30" w:qFormat="1"/>
+    <w:lsdException w:name="Medium List 2 Accent 1" w:uiPriority="66"/>
+    <w:lsdException w:name="Medium Grid 1 Accent 1" w:uiPriority="67"/>
+    <w:lsdException w:name="Medium Grid 2 Accent 1" w:uiPriority="68"/>
+    <w:lsdException w:name="Medium Grid 3 Accent 1" w:uiPriority="69"/>
+    <w:lsdException w:name="Dark List Accent 1" w:uiPriority="70"/>
+    <w:lsdException w:name="Colorful Shading Accent 1" w:uiPriority="71"/>
+    <w:lsdException w:name="Colorful List Accent 1" w:uiPriority="72"/>
+    <w:lsdException w:name="Colorful Grid Accent 1" w:uiPriority="73"/>
+    <w:lsdException w:name="Light Shading Accent 2" w:uiPriority="60"/>
+    <w:lsdException w:name="Light List Accent 2" w:uiPriority="61"/>
+    <w:lsdException w:name="Light Grid Accent 2" w:uiPriority="62"/>
+    <w:lsdException w:name="Medium Shading 1 Accent 2" w:uiPriority="63"/>
+    <w:lsdException w:name="Medium Shading 2 Accent 2" w:uiPriority="64"/>
+    <w:lsdException w:name="Medium List 1 Accent 2" w:uiPriority="65"/>
+    <w:lsdException w:name="Medium List 2 Accent 2" w:uiPriority="66"/>
+    <w:lsdException w:name="Medium Grid 1 Accent 2" w:uiPriority="67"/>
+    <w:lsdException w:name="Medium Grid 2 Accent 2" w:uiPriority="68"/>
+    <w:lsdException w:name="Medium Grid 3 Accent 2" w:uiPriority="69"/>
+    <w:lsdException w:name="Dark List Accent 2" w:uiPriority="70"/>
+    <w:lsdException w:name="Colorful Shading Accent 2" w:uiPriority="71"/>
+    <w:lsdException w:name="Colorful List Accent 2" w:uiPriority="72"/>
+    <w:lsdException w:name="Colorful Grid Accent 2" w:uiPriority="73"/>
+    <w:lsdException w:name="Light Shading Accent 3" w:uiPriority="60"/>
+    <w:lsdException w:name="Light List Accent 3" w:uiPriority="61"/>
+    <w:lsdException w:name="Light Grid Accent 3" w:uiPriority="62"/>
+    <w:lsdException w:name="Medium Shading 1 Accent 3" w:uiPriority="63"/>
+    <w:lsdException w:name="Medium Shading 2 Accent 3" w:uiPriority="64"/>
+    <w:lsdException w:name="Medium List 1 Accent 3" w:uiPriority="65"/>
+    <w:lsdException w:name="Medium List 2 Accent 3" w:uiPriority="66"/>
+    <w:lsdException w:name="Medium Grid 1 Accent 3" w:uiPriority="67"/>
+    <w:lsdException w:name="Medium Grid 2 Accent 3" w:uiPriority="68"/>
+    <w:lsdException w:name="Medium Grid 3 Accent 3" w:uiPriority="69"/>
+    <w:lsdException w:name="Dark List Accent 3" w:uiPriority="70"/>
+    <w:lsdException w:name="Colorful Shading Accent 3" w:uiPriority="71"/>
+    <w:lsdException w:name="Colorful List Accent 3" w:uiPriority="72"/>
+    <w:lsdException w:name="Colorful Grid Accent 3" w:uiPriority="73"/>
+    <w:lsdException w:name="Light Shading Accent 4" w:uiPriority="60"/>
+    <w:lsdException w:name="Light List Accent 4" w:uiPriority="61"/>
+    <w:lsdException w:name="Light Grid Accent 4" w:uiPriority="62"/>
+    <w:lsdException w:name="Medium Shading 1 Accent 4" w:uiPriority="63"/>
+    <w:lsdException w:name="Medium Shading 2 Accent 4" w:uiPriority="64"/>
+    <w:lsdException w:name="Medium List 1 Accent 4" w:uiPriority="65"/>
+    <w:lsdException w:name="Medium List 2 Accent 4" w:uiPriority="66"/>
+    <w:lsdException w:name="Medium Grid 1 Accent 4" w:uiPriority="67"/>
+    <w:lsdException w:name="Medium Grid 2 Accent 4" w:uiPriority="68"/>
+    <w:lsdException w:name="Medium Grid 3 Accent 4" w:uiPriority="69"/>
+    <w:lsdException w:name="Dark List Accent 4" w:uiPriority="70"/>
+    <w:lsdException w:name="Colorful Shading Accent 4" w:uiPriority="71"/>
+    <w:lsdException w:name="Colorful List Accent 4" w:uiPriority="72"/>
+    <w:lsdException w:name="Colorful Grid Accent 4" w:uiPriority="73"/>
+    <w:lsdException w:name="Light Shading Accent 5" w:uiPriority="60"/>
+    <w:lsdException w:name="Light List Accent 5" w:uiPriority="61"/>
+    <w:lsdException w:name="Light Grid Accent 5" w:uiPriority="62"/>
+    <w:lsdException w:name="Medium Shading 1 Accent 5" w:uiPriority="63"/>
+    <w:lsdException w:name="Medium Shading 2 Accent 5" w:uiPriority="64"/>
+    <w:lsdException w:name="Medium List 1 Accent 5" w:uiPriority="65"/>
+    <w:lsdException w:name="Medium List 2 Accent 5" w:uiPriority="66"/>
+    <w:lsdException w:name="Medium Grid 1 Accent 5" w:uiPriority="67"/>
+    <w:lsdException w:name="Medium Grid 2 Accent 5" w:uiPriority="68"/>
+    <w:lsdException w:name="Medium Grid 3 Accent 5" w:uiPriority="69"/>
+    <w:lsdException w:name="Dark List Accent 5" w:uiPriority="70"/>
+    <w:lsdException w:name="Colorful Shading Accent 5" w:uiPriority="71"/>
+    <w:lsdException w:name="Colorful List Accent 5" w:uiPriority="72"/>
+    <w:lsdException w:name="Colorful Grid Accent 5" w:uiPriority="73"/>
+    <w:lsdException w:name="Light Shading Accent 6" w:uiPriority="60"/>
+    <w:lsdException w:name="Light List Accent 6" w:uiPriority="61"/>
+    <w:lsdException w:name="Light Grid Accent 6" w:uiPriority="62"/>
+    <w:lsdException w:name="Medium Shading 1 Accent 6" w:uiPriority="63"/>
+    <w:lsdException w:name="Medium Shading 2 Accent 6" w:uiPriority="64"/>
+    <w:lsdException w:name="Medium List 1 Accent 6" w:uiPriority="65"/>
+    <w:lsdException w:name="Medium List 2 Accent 6" w:uiPriority="66"/>
+    <w:lsdException w:name="Medium Grid 1 Accent 6" w:uiPriority="67"/>
+    <w:lsdException w:name="Medium Grid 2 Accent 6" w:uiPriority="68"/>
+    <w:lsdException w:name="Medium Grid 3 Accent 6" w:uiPriority="69"/>
+    <w:lsdException w:name="Dark List Accent 6" w:uiPriority="70"/>
+    <w:lsdException w:name="Colorful Shading Accent 6" w:uiPriority="71"/>
+    <w:lsdException w:name="Colorful List Accent 6" w:uiPriority="72"/>
+    <w:lsdException w:name="Colorful Grid Accent 6" w:uiPriority="73"/>
+    <w:lsdException w:name="Subtle Emphasis" w:uiPriority="19" w:qFormat="1"/>
+    <w:lsdException w:name="Intense Emphasis" w:uiPriority="21" w:qFormat="1"/>
+    <w:lsdException w:name="Subtle Reference" w:uiPriority="31" w:qFormat="1"/>
+    <w:lsdException w:name="Intense Reference" w:uiPriority="32" w:qFormat="1"/>
+    <w:lsdException w:name="Book Title" w:uiPriority="33" w:qFormat="1"/>
+    <w:lsdException w:name="Bibliography" w:semiHidden="1" w:uiPriority="37" w:unhideWhenUsed="1"/>
+    <w:lsdException w:name="TOC Heading" w:semiHidden="1" w:uiPriority="39" w:unhideWhenUsed="1" w:qFormat="1"/>
+    <w:lsdException w:name="Plain Table 1" w:uiPriority="41"/>
+    <w:lsdException w:name="Plain Table 2" w:uiPriority="42"/>
+    <w:lsdException w:name="Plain Table 3" w:uiPriority="43"/>
+    <w:lsdException w:name="Plain Table 4" w:uiPriority="44"/>
+    <w:lsdException w:name="Plain Table 5" w:uiPriority="45"/>
+    <w:lsdException w:name="Grid Table Light" w:uiPriority="40"/>
+    <w:lsdException w:name="Grid Table 1 Light" w:uiPriority="46"/>
+    <w:lsdException w:name="Grid Table 2" w:uiPriority="47"/>
+    <w:lsdException w:name="Grid Table 3" w:uiPriority="48"/>
+    <w:lsdException w:name="Grid Table 4" w:uiPriority="49"/>
+    <w:lsdException w:name="Grid Table 5 Dark" w:uiPriority="50"/>
+    <w:lsdException w:name="Grid Table 6 Colorful" w:uiPriority="51"/>
+    <w:lsdException w:name="Grid Table 7 Colorful" w:uiPriority="52"/>
+    <w:lsdException w:name="Grid Table 1 Light Accent 1" w:uiPriority="46"/>
+    <w:lsdException w:name="Grid Table 2 Accent 1" w:uiPriority="47"/>
+    <w:lsdException w:name="Grid Table 3 Accent 1" w:uiPriority="48"/>
+    <w:lsdException w:name="Grid Table 4 Accent 1" w:uiPriority="49"/>
+    <w:lsdException w:name="Grid Table 5 Dark Accent 1" w:uiPriority="50"/>
+    <w:lsdException w:name="Grid Table 6 Colorful Accent 1" w:uiPriority="51"/>
+    <w:lsdException w:name="Grid Table 7 Colorful Accent 1" w:uiPriority="52"/>
+    <w:lsdException w:name="Grid Table 1 Light Accent 2" w:uiPriority="46"/>
+    <w:lsdException w:name="Grid Table 2 Accent 2" w:uiPriority="47"/>
+    <w:lsdException w:name="Grid Table 3 Accent 2" w:uiPriority="48"/>
+    <w:lsdException w:name="Grid Table 4 Accent 2" w:uiPriority="49"/>
+    <w:lsdException w:name="Grid Table 5 Dark Accent 2" w:uiPriority="50"/>
+    <w:lsdException w:name="Grid Table 6 Colorful Accent 2" w:uiPriority="51"/>
+    <w:lsdException w:name="Grid Table 7 Colorful Accent 2" w:uiPriority="52"/>
+    <w:lsdException w:name="Grid Table 1 Light Accent 3" w:uiPriority="46"/>
+    <w:lsdException w:name="Grid Table 2 Accent 3" w:uiPriority="47"/>
+    <w:lsdException w:name="Grid Table 3 Accent 3" w:uiPriority="48"/>
+    <w:lsdException w:name="Grid Table 4 Accent 3" w:uiPriority="49"/>
+    <w:lsdException w:name="Grid Table 5 Dark Accent 3" w:uiPriority="50"/>
+    <w:lsdException w:name="Grid Table 6 Colorful Accent 3" w:uiPriority="51"/>
+    <w:lsdException w:name="Grid Table 7 Colorful Accent 3" w:uiPriority="52"/>
+    <w:lsdException w:name="Grid Table 1 Light Accent 4" w:uiPriority="46"/>
+    <w:lsdException w:name="Grid Table 2 Accent 4" w:uiPriority="47"/>
+    <w:lsdException w:name="Grid Table 3 Accent 4" w:uiPriority="48"/>
+    <w:lsdException w:name="Grid Table 4 Accent 4" w:uiPriority="49"/>
+    <w:lsdException w:name="Grid Table 5 Dark Accent 4" w:uiPriority="50"/>
+    <w:lsdException w:name="Grid Table 6 Colorful Accent 4" w:uiPriority="51"/>
+    <w:lsdException w:name="Grid Table 7 Colorful Accent 4" w:uiPriority="52"/>
+    <w:lsdException w:name="Grid Table 1 Light Accent 5" w:uiPriority="46"/>
+    <w:lsdException w:name="Grid Table 2 Accent 5" w:uiPriority="47"/>
+    <w:lsdException w:name="Grid Table 3 Accent 5" w:uiPriority="48"/>
+    <w:lsdException w:name="Grid Table 4 Accent 5" w:uiPriority="49"/>
+    <w:lsdException w:name="Grid Table 5 Dark Accent 5" w:uiPriority="50"/>
+    <w:lsdException w:name="Grid Table 6 Colorful Accent 5" w:uiPriority="51"/>
+    <w:lsdException w:name="Grid Table 7 Colorful Accent 5" w:uiPriority="52"/>
+    <w:lsdException w:name="Grid Table 1 Light Accent 6" w:uiPriority="46"/>
+    <w:lsdException w:name="Grid Table 2 Accent 6" w:uiPriority="47"/>
+    <w:lsdException w:name="Grid Table 3 Accent 6" w:uiPriority="48"/>
+    <w:lsdException w:name="Grid Table 4 Accent 6" w:uiPriority="49"/>
+    <w:lsdException w:name="Grid Table 5 Dark Accent 6" w:uiPriority="50"/>
+    <w:lsdException w:name="Grid Table 6 Colorful Accent 6" w:uiPriority="51"/>
+    <w:lsdException w:name="Grid Table 7 Colorful Accent 6" w:uiPriority="52"/>
+    <w:lsdException w:name="List Table 1 Light" w:uiPriority="46"/>
+    <w:lsdException w:name="List Table 2" w:uiPriority="47"/>
+    <w:lsdException w:name="List Table 3" w:uiPriority="48"/>
+    <w:lsdException w:name="List Table 4" w:uiPriority="49"/>
+    <w:lsdException w:name="List Table 5 Dark" w:uiPriority="50"/>
+    <w:lsdException w:name="List Table 6 Colorful" w:uiPriority="51"/>
+    <w:lsdException w:name="List Table 7 Colorful" w:uiPriority="52"/>
+    <w:lsdException w:name="List Table 1 Light Accent 1" w:uiPriority="46"/>
+    <w:lsdException w:name="List Table 2 Accent 1" w:uiPriority="47"/>
+    <w:lsdException w:name="List Table 3 Accent 1" w:uiPriority="48"/>
+    <w:lsdException w:name="List Table 4 Accent 1" w:uiPriority="49"/>
+    <w:lsdException w:name="List Table 5 Dark Accent 1" w:uiPriority="50"/>
+    <w:lsdException w:name="List Table 6 Colorful Accent 1" w:uiPriority="51"/>
+    <w:lsdException w:name="List Table 7 Colorful Accent 1" w:uiPriority="52"/>
+    <w:lsdException w:name="List Table 1 Light Accent 2" w:uiPriority="46"/>
+    <w:lsdException w:name="List Table 2 Accent 2" w:uiPriority="47"/>
+    <w:lsdException w:name="List Table 3 Accent 2" w:uiPriority="48"/>
+    <w:lsdException w:name="List Table 4 Accent 2" w:uiPriority="49"/>
+    <w:lsdException w:name="List Table 5 Dark Accent 2" w:uiPriority="50"/>
+    <w:lsdException w:name="List Table 6 Colorful Accent 2" w:uiPriority="51"/>
+    <w:lsdException w:name="List Table 7 Colorful Accent 2" w:uiPriority="52"/>
+    <w:lsdException w:name="List Table 1 Light Accent 3" w:uiPriority="46"/>
+    <w:lsdException w:name="List Table 2 Accent 3" w:uiPriority="47"/>
+    <w:lsdException w:name="List Table 3 Accent 3" w:uiPriority="48"/>
+    <w:lsdException w:name="List Table 4 Accent 3" w:uiPriority="49"/>
+    <w:lsdException w:name="List Table 5 Dark Accent 3" w:uiPriority="50"/>
+    <w:lsdException w:name="List Table 6 Colorful Accent 3" w:uiPriority="51"/>
+    <w:lsdException w:name="List Table 7 Colorful Accent 3" w:uiPriority="52"/>
+    <w:lsdException w:name="List Table 1 Light Accent 4" w:uiPriority="46"/>
+    <w:lsdException w:name="List Table 2 Accent 4" w:uiPriority="47"/>
+    <w:lsdException w:name="List Table 3 Accent 4" w:uiPriority="48"/>
+    <w:lsdException w:name="List Table 4 Accent 4" w:uiPriority="49"/>
+    <w:lsdException w:name="List Table 5 Dark Accent 4" w:uiPriority="50"/>
+    <w:lsdException w:name="List Table 6 Colorful Accent 4" w:uiPriority="51"/>
+    <w:lsdException w:name="List Table 7 Colorful Accent 4" w:uiPriority="52"/>
+    <w:lsdException w:name="List Table 1 Light Accent 5" w:uiPriority="46"/>
+    <w:lsdException w:name="List Table 2 Accent 5" w:uiPriority="47"/>
+    <w:lsdException w:name="List Table 3 Accent 5" w:uiPriority="48"/>
+    <w:lsdException w:name="List Table 4 Accent 5" w:uiPriority="49"/>
+    <w:lsdException w:name="List Table 5 Dark Accent 5" w:uiPriority="50"/>
+    <w:lsdException w:name="List Table 6 Colorful Accent 5" w:uiPriority="51"/>
+    <w:lsdException w:name="List Table 7 Colorful Accent 5" w:uiPriority="52"/>
+    <w:lsdException w:name="List Table 1 Light Accent 6" w:uiPriority="46"/>
+    <w:lsdException w:name="List Table 2 Accent 6" w:uiPriority="47"/>
+    <w:lsdException w:name="List Table 3 Accent 6" w:uiPriority="48"/>
+    <w:lsdException w:name="List Table 4 Accent 6" w:uiPriority="49"/>
+    <w:lsdException w:name="List Table 5 Dark Accent 6" w:uiPriority="50"/>
+    <w:lsdException w:name="List Table 6 Colorful Accent 6" w:uiPriority="51"/>
+    <w:lsdException w:name="List Table 7 Colorful Accent 6" w:uiPriority="52"/>
   </w:latentStyles>
   <w:style w:type="paragraph" w:default="1" w:styleId="Normalny">
     <w:name w:val="Normal"/>
@@ -1511,7 +3094,6 @@
     <w:uiPriority w:val="99"/>
     <w:semiHidden/>
     <w:unhideWhenUsed/>
-    <w:qFormat/>
     <w:tblPr>
       <w:tblInd w:w="0" w:type="dxa"/>
       <w:tblCellMar>

</xml_diff>